<commit_message>
Second commit- Warren Jaftha-219005303
</commit_message>
<xml_diff>
--- a/PROJECT 2-Warren Jaftha-Individual assignment.docx
+++ b/PROJECT 2-Warren Jaftha-Individual assignment.docx
@@ -721,7 +721,15 @@
         </w:drawing>
       </w:r>
       <w:r>
-        <w:t xml:space="preserve">The colors that we are choosing is </w:t>
+        <w:t xml:space="preserve">The colors that we are choosing </w:t>
+      </w:r>
+      <w:proofErr w:type="gramStart"/>
+      <w:r>
+        <w:t>is</w:t>
+      </w:r>
+      <w:proofErr w:type="gramEnd"/>
+      <w:r>
+        <w:t xml:space="preserve"> </w:t>
       </w:r>
     </w:p>
     <w:p>
@@ -860,7 +868,14 @@
       </w:r>
       <w:r>
         <w:tab/>
-        <w:t>HEX:</w:t>
+      </w:r>
+      <w:proofErr w:type="gramStart"/>
+      <w:r>
+        <w:t>HEX</w:t>
+      </w:r>
+      <w:proofErr w:type="gramEnd"/>
+      <w:r>
+        <w:t>:</w:t>
       </w:r>
       <w:r>
         <w:t xml:space="preserve"> 1800FF</w:t>
@@ -959,7 +974,14 @@
       </w:r>
       <w:r>
         <w:tab/>
-        <w:t>HEX: 6495ED</w:t>
+      </w:r>
+      <w:proofErr w:type="gramStart"/>
+      <w:r>
+        <w:t>HEX</w:t>
+      </w:r>
+      <w:proofErr w:type="gramEnd"/>
+      <w:r>
+        <w:t>: 6495ED</w:t>
       </w:r>
     </w:p>
     <w:p>
@@ -973,7 +995,21 @@
           <w:rPr>
             <w:rStyle w:val="Hyperlink"/>
           </w:rPr>
-          <w:t>Mobile App Design: 14 Trendy Color Schemes | by Adoriasoft | Medium</w:t>
+          <w:t xml:space="preserve">Mobile App Design: 14 Trendy Color Schemes | by </w:t>
+        </w:r>
+        <w:proofErr w:type="spellStart"/>
+        <w:r>
+          <w:rPr>
+            <w:rStyle w:val="Hyperlink"/>
+          </w:rPr>
+          <w:t>Adoriasoft</w:t>
+        </w:r>
+        <w:proofErr w:type="spellEnd"/>
+        <w:r>
+          <w:rPr>
+            <w:rStyle w:val="Hyperlink"/>
+          </w:rPr>
+          <w:t xml:space="preserve"> | Medium</w:t>
         </w:r>
       </w:hyperlink>
     </w:p>
@@ -1563,12 +1599,10 @@
             <w14:round/>
           </w14:textOutline>
         </w:rPr>
-        <w:t>: make Cput application development students aware of loadshedding times based on their time table.</w:t>
-      </w:r>
-    </w:p>
-    <w:p>
-      <w:pPr>
-        <w:jc w:val="center"/>
+        <w:t xml:space="preserve">: make </w:t>
+      </w:r>
+      <w:proofErr w:type="spellStart"/>
+      <w:r>
         <w:rPr>
           <w:rFonts w:ascii="Arial" w:hAnsi="Arial" w:cs="Arial"/>
           <w:color w:val="000000" w:themeColor="text1"/>
@@ -1585,7 +1619,9 @@
             <w14:round/>
           </w14:textOutline>
         </w:rPr>
-      </w:pPr>
+        <w:t>Cput</w:t>
+      </w:r>
+      <w:proofErr w:type="spellEnd"/>
       <w:r>
         <w:rPr>
           <w:rFonts w:ascii="Arial" w:hAnsi="Arial" w:cs="Arial"/>
@@ -1603,13 +1639,12 @@
             <w14:round/>
           </w14:textOutline>
         </w:rPr>
-        <w:t>For my registration page and reset page to work and function properly on final submission my group (including myself) will be using a built-in software called “</w:t>
-      </w:r>
-      <w:r>
-        <w:rPr>
-          <w:rFonts w:ascii="Arial" w:hAnsi="Arial" w:cs="Arial"/>
-          <w:b/>
-          <w:bCs/>
+        <w:t xml:space="preserve"> application development students aware of </w:t>
+      </w:r>
+      <w:proofErr w:type="spellStart"/>
+      <w:r>
+        <w:rPr>
+          <w:rFonts w:ascii="Arial" w:hAnsi="Arial" w:cs="Arial"/>
           <w:color w:val="000000" w:themeColor="text1"/>
           <w:sz w:val="24"/>
           <w:szCs w:val="24"/>
@@ -1624,7 +1659,7 @@
             <w14:round/>
           </w14:textOutline>
         </w:rPr>
-        <w:t>Firebase</w:t>
+        <w:t>L</w:t>
       </w:r>
       <w:r>
         <w:rPr>
@@ -1643,12 +1678,10 @@
             <w14:round/>
           </w14:textOutline>
         </w:rPr>
-        <w:t>” which is located in android studio. Our app needs this software to function 100% (functional requirement).</w:t>
-      </w:r>
-    </w:p>
-    <w:p>
-      <w:pPr>
-        <w:jc w:val="center"/>
+        <w:t>oadshedding</w:t>
+      </w:r>
+      <w:proofErr w:type="spellEnd"/>
+      <w:r>
         <w:rPr>
           <w:rFonts w:ascii="Arial" w:hAnsi="Arial" w:cs="Arial"/>
           <w:color w:val="000000" w:themeColor="text1"/>
@@ -1665,11 +1698,10 @@
             <w14:round/>
           </w14:textOutline>
         </w:rPr>
-      </w:pPr>
-    </w:p>
-    <w:p>
-      <w:pPr>
-        <w:jc w:val="center"/>
+        <w:t xml:space="preserve"> times based on their </w:t>
+      </w:r>
+      <w:proofErr w:type="gramStart"/>
+      <w:r>
         <w:rPr>
           <w:rFonts w:ascii="Arial" w:hAnsi="Arial" w:cs="Arial"/>
           <w:color w:val="000000" w:themeColor="text1"/>
@@ -1686,7 +1718,9 @@
             <w14:round/>
           </w14:textOutline>
         </w:rPr>
-      </w:pPr>
+        <w:t>time table</w:t>
+      </w:r>
+      <w:proofErr w:type="gramEnd"/>
       <w:r>
         <w:rPr>
           <w:rFonts w:ascii="Arial" w:hAnsi="Arial" w:cs="Arial"/>
@@ -1704,7 +1738,7 @@
             <w14:round/>
           </w14:textOutline>
         </w:rPr>
-        <w:t>So, what is Firebase?</w:t>
+        <w:t>.</w:t>
       </w:r>
     </w:p>
     <w:p>
@@ -1744,14 +1778,13 @@
             <w14:round/>
           </w14:textOutline>
         </w:rPr>
-        <w:t>Firebase is a Backend-as-a-Service (Baas). It provides developers with a variety of tools and services to help them develop quality apps, grow their user base, and earn profit. It is built on googles infrastructure.</w:t>
-      </w:r>
-    </w:p>
-    <w:p>
-      <w:pPr>
-        <w:jc w:val="center"/>
-        <w:rPr>
-          <w:rFonts w:ascii="Arial" w:hAnsi="Arial" w:cs="Arial"/>
+        <w:t>For my registration page and reset page to work and function properly on final submission my group (including myself) will be using a built-in software called “</w:t>
+      </w:r>
+      <w:r>
+        <w:rPr>
+          <w:rFonts w:ascii="Arial" w:hAnsi="Arial" w:cs="Arial"/>
+          <w:b/>
+          <w:bCs/>
           <w:color w:val="000000" w:themeColor="text1"/>
           <w:sz w:val="24"/>
           <w:szCs w:val="24"/>
@@ -1766,7 +1799,8 @@
             <w14:round/>
           </w14:textOutline>
         </w:rPr>
-      </w:pPr>
+        <w:t>Firebase</w:t>
+      </w:r>
       <w:r>
         <w:rPr>
           <w:rFonts w:ascii="Arial" w:hAnsi="Arial" w:cs="Arial"/>
@@ -1784,8 +1818,9 @@
             <w14:round/>
           </w14:textOutline>
         </w:rPr>
-        <w:t>Firebase is categorized as a NoSQL database program, which stores data in JSON-like document</w:t>
-      </w:r>
+        <w:t xml:space="preserve">” which </w:t>
+      </w:r>
+      <w:proofErr w:type="gramStart"/>
       <w:r>
         <w:rPr>
           <w:rFonts w:ascii="Arial" w:hAnsi="Arial" w:cs="Arial"/>
@@ -1803,20 +1838,9 @@
             <w14:round/>
           </w14:textOutline>
         </w:rPr>
-        <w:t>.</w:t>
-      </w:r>
-    </w:p>
-    <w:p>
-      <w:pPr>
-        <w:jc w:val="center"/>
-        <w:rPr>
-          <w:rFonts w:ascii="Arial" w:hAnsi="Arial" w:cs="Arial"/>
-          <w:b/>
-          <w:bCs/>
-          <w:sz w:val="28"/>
-          <w:szCs w:val="28"/>
-        </w:rPr>
-      </w:pPr>
+        <w:t>is located in</w:t>
+      </w:r>
+      <w:proofErr w:type="gramEnd"/>
       <w:r>
         <w:rPr>
           <w:rFonts w:ascii="Arial" w:hAnsi="Arial" w:cs="Arial"/>
@@ -1834,9 +1858,172 @@
             <w14:round/>
           </w14:textOutline>
         </w:rPr>
-        <w:t>To put it in simple terms what this software’s purpose is in our app is to serve as a safe and secure online database that will store individuals Information that they have inputted when creating a account in the registration page as well as locating information when they try to login</w:t>
-      </w:r>
-      <w:r>
+        <w:t xml:space="preserve"> android studio. Our app needs this software to function 100% (functional requirement).</w:t>
+      </w:r>
+    </w:p>
+    <w:p>
+      <w:pPr>
+        <w:jc w:val="center"/>
+        <w:rPr>
+          <w:rFonts w:ascii="Arial" w:hAnsi="Arial" w:cs="Arial"/>
+          <w:color w:val="000000" w:themeColor="text1"/>
+          <w:sz w:val="24"/>
+          <w:szCs w:val="24"/>
+          <w14:shadow w14:blurRad="38100" w14:dist="19050" w14:dir="2700000" w14:sx="100000" w14:sy="100000" w14:kx="0" w14:ky="0" w14:algn="tl">
+            <w14:schemeClr w14:val="dk1">
+              <w14:alpha w14:val="60000"/>
+            </w14:schemeClr>
+          </w14:shadow>
+          <w14:textOutline w14:w="0" w14:cap="flat" w14:cmpd="sng" w14:algn="ctr">
+            <w14:noFill/>
+            <w14:prstDash w14:val="solid"/>
+            <w14:round/>
+          </w14:textOutline>
+        </w:rPr>
+      </w:pPr>
+    </w:p>
+    <w:p>
+      <w:pPr>
+        <w:jc w:val="center"/>
+        <w:rPr>
+          <w:rFonts w:ascii="Arial" w:hAnsi="Arial" w:cs="Arial"/>
+          <w:color w:val="000000" w:themeColor="text1"/>
+          <w:sz w:val="24"/>
+          <w:szCs w:val="24"/>
+          <w14:shadow w14:blurRad="38100" w14:dist="19050" w14:dir="2700000" w14:sx="100000" w14:sy="100000" w14:kx="0" w14:ky="0" w14:algn="tl">
+            <w14:schemeClr w14:val="dk1">
+              <w14:alpha w14:val="60000"/>
+            </w14:schemeClr>
+          </w14:shadow>
+          <w14:textOutline w14:w="0" w14:cap="flat" w14:cmpd="sng" w14:algn="ctr">
+            <w14:noFill/>
+            <w14:prstDash w14:val="solid"/>
+            <w14:round/>
+          </w14:textOutline>
+        </w:rPr>
+      </w:pPr>
+      <w:r>
+        <w:rPr>
+          <w:rFonts w:ascii="Arial" w:hAnsi="Arial" w:cs="Arial"/>
+          <w:color w:val="000000" w:themeColor="text1"/>
+          <w:sz w:val="24"/>
+          <w:szCs w:val="24"/>
+          <w14:shadow w14:blurRad="38100" w14:dist="19050" w14:dir="2700000" w14:sx="100000" w14:sy="100000" w14:kx="0" w14:ky="0" w14:algn="tl">
+            <w14:schemeClr w14:val="dk1">
+              <w14:alpha w14:val="60000"/>
+            </w14:schemeClr>
+          </w14:shadow>
+          <w14:textOutline w14:w="0" w14:cap="flat" w14:cmpd="sng" w14:algn="ctr">
+            <w14:noFill/>
+            <w14:prstDash w14:val="solid"/>
+            <w14:round/>
+          </w14:textOutline>
+        </w:rPr>
+        <w:t>So, what is Firebase?</w:t>
+      </w:r>
+    </w:p>
+    <w:p>
+      <w:pPr>
+        <w:jc w:val="center"/>
+        <w:rPr>
+          <w:rFonts w:ascii="Arial" w:hAnsi="Arial" w:cs="Arial"/>
+          <w:color w:val="000000" w:themeColor="text1"/>
+          <w:sz w:val="24"/>
+          <w:szCs w:val="24"/>
+          <w14:shadow w14:blurRad="38100" w14:dist="19050" w14:dir="2700000" w14:sx="100000" w14:sy="100000" w14:kx="0" w14:ky="0" w14:algn="tl">
+            <w14:schemeClr w14:val="dk1">
+              <w14:alpha w14:val="60000"/>
+            </w14:schemeClr>
+          </w14:shadow>
+          <w14:textOutline w14:w="0" w14:cap="flat" w14:cmpd="sng" w14:algn="ctr">
+            <w14:noFill/>
+            <w14:prstDash w14:val="solid"/>
+            <w14:round/>
+          </w14:textOutline>
+        </w:rPr>
+      </w:pPr>
+      <w:r>
+        <w:rPr>
+          <w:rFonts w:ascii="Arial" w:hAnsi="Arial" w:cs="Arial"/>
+          <w:color w:val="000000" w:themeColor="text1"/>
+          <w:sz w:val="24"/>
+          <w:szCs w:val="24"/>
+          <w14:shadow w14:blurRad="38100" w14:dist="19050" w14:dir="2700000" w14:sx="100000" w14:sy="100000" w14:kx="0" w14:ky="0" w14:algn="tl">
+            <w14:schemeClr w14:val="dk1">
+              <w14:alpha w14:val="60000"/>
+            </w14:schemeClr>
+          </w14:shadow>
+          <w14:textOutline w14:w="0" w14:cap="flat" w14:cmpd="sng" w14:algn="ctr">
+            <w14:noFill/>
+            <w14:prstDash w14:val="solid"/>
+            <w14:round/>
+          </w14:textOutline>
+        </w:rPr>
+        <w:t>Firebase is a Backend-as-a-Service (Baas). It provides developers with a variety of tools and services to help them develop quality apps, grow their user base, and earn profit. It is built on googles infrastructure.</w:t>
+      </w:r>
+    </w:p>
+    <w:p>
+      <w:pPr>
+        <w:jc w:val="center"/>
+        <w:rPr>
+          <w:rFonts w:ascii="Arial" w:hAnsi="Arial" w:cs="Arial"/>
+          <w:color w:val="000000" w:themeColor="text1"/>
+          <w:sz w:val="24"/>
+          <w:szCs w:val="24"/>
+          <w14:shadow w14:blurRad="38100" w14:dist="19050" w14:dir="2700000" w14:sx="100000" w14:sy="100000" w14:kx="0" w14:ky="0" w14:algn="tl">
+            <w14:schemeClr w14:val="dk1">
+              <w14:alpha w14:val="60000"/>
+            </w14:schemeClr>
+          </w14:shadow>
+          <w14:textOutline w14:w="0" w14:cap="flat" w14:cmpd="sng" w14:algn="ctr">
+            <w14:noFill/>
+            <w14:prstDash w14:val="solid"/>
+            <w14:round/>
+          </w14:textOutline>
+        </w:rPr>
+      </w:pPr>
+      <w:r>
+        <w:rPr>
+          <w:rFonts w:ascii="Arial" w:hAnsi="Arial" w:cs="Arial"/>
+          <w:color w:val="000000" w:themeColor="text1"/>
+          <w:sz w:val="24"/>
+          <w:szCs w:val="24"/>
+          <w14:shadow w14:blurRad="38100" w14:dist="19050" w14:dir="2700000" w14:sx="100000" w14:sy="100000" w14:kx="0" w14:ky="0" w14:algn="tl">
+            <w14:schemeClr w14:val="dk1">
+              <w14:alpha w14:val="60000"/>
+            </w14:schemeClr>
+          </w14:shadow>
+          <w14:textOutline w14:w="0" w14:cap="flat" w14:cmpd="sng" w14:algn="ctr">
+            <w14:noFill/>
+            <w14:prstDash w14:val="solid"/>
+            <w14:round/>
+          </w14:textOutline>
+        </w:rPr>
+        <w:t>Firebase is categorized as a NoSQL database program, which stores data in JSON-like document</w:t>
+      </w:r>
+      <w:r>
+        <w:rPr>
+          <w:rFonts w:ascii="Arial" w:hAnsi="Arial" w:cs="Arial"/>
+          <w:color w:val="000000" w:themeColor="text1"/>
+          <w:sz w:val="24"/>
+          <w:szCs w:val="24"/>
+          <w14:shadow w14:blurRad="38100" w14:dist="19050" w14:dir="2700000" w14:sx="100000" w14:sy="100000" w14:kx="0" w14:ky="0" w14:algn="tl">
+            <w14:schemeClr w14:val="dk1">
+              <w14:alpha w14:val="60000"/>
+            </w14:schemeClr>
+          </w14:shadow>
+          <w14:textOutline w14:w="0" w14:cap="flat" w14:cmpd="sng" w14:algn="ctr">
+            <w14:noFill/>
+            <w14:prstDash w14:val="solid"/>
+            <w14:round/>
+          </w14:textOutline>
+        </w:rPr>
+        <w:t>.</w:t>
+      </w:r>
+    </w:p>
+    <w:p>
+      <w:pPr>
+        <w:jc w:val="center"/>
         <w:rPr>
           <w:rFonts w:ascii="Arial" w:hAnsi="Arial" w:cs="Arial"/>
           <w:b/>
@@ -1844,12 +2031,69 @@
           <w:sz w:val="28"/>
           <w:szCs w:val="28"/>
         </w:rPr>
-        <w:br w:type="page"/>
-      </w:r>
-    </w:p>
-    <w:p>
-      <w:pPr>
-        <w:jc w:val="center"/>
+      </w:pPr>
+      <w:r>
+        <w:rPr>
+          <w:rFonts w:ascii="Arial" w:hAnsi="Arial" w:cs="Arial"/>
+          <w:color w:val="000000" w:themeColor="text1"/>
+          <w:sz w:val="24"/>
+          <w:szCs w:val="24"/>
+          <w14:shadow w14:blurRad="38100" w14:dist="19050" w14:dir="2700000" w14:sx="100000" w14:sy="100000" w14:kx="0" w14:ky="0" w14:algn="tl">
+            <w14:schemeClr w14:val="dk1">
+              <w14:alpha w14:val="60000"/>
+            </w14:schemeClr>
+          </w14:shadow>
+          <w14:textOutline w14:w="0" w14:cap="flat" w14:cmpd="sng" w14:algn="ctr">
+            <w14:noFill/>
+            <w14:prstDash w14:val="solid"/>
+            <w14:round/>
+          </w14:textOutline>
+        </w:rPr>
+        <w:t xml:space="preserve">To put it in simple terms what this software’s purpose is in our app is to serve as a safe and secure online database that will store individuals Information that they have inputted when creating </w:t>
+      </w:r>
+      <w:proofErr w:type="spellStart"/>
+      <w:proofErr w:type="gramStart"/>
+      <w:r>
+        <w:rPr>
+          <w:rFonts w:ascii="Arial" w:hAnsi="Arial" w:cs="Arial"/>
+          <w:color w:val="000000" w:themeColor="text1"/>
+          <w:sz w:val="24"/>
+          <w:szCs w:val="24"/>
+          <w14:shadow w14:blurRad="38100" w14:dist="19050" w14:dir="2700000" w14:sx="100000" w14:sy="100000" w14:kx="0" w14:ky="0" w14:algn="tl">
+            <w14:schemeClr w14:val="dk1">
+              <w14:alpha w14:val="60000"/>
+            </w14:schemeClr>
+          </w14:shadow>
+          <w14:textOutline w14:w="0" w14:cap="flat" w14:cmpd="sng" w14:algn="ctr">
+            <w14:noFill/>
+            <w14:prstDash w14:val="solid"/>
+            <w14:round/>
+          </w14:textOutline>
+        </w:rPr>
+        <w:t>a</w:t>
+      </w:r>
+      <w:proofErr w:type="spellEnd"/>
+      <w:proofErr w:type="gramEnd"/>
+      <w:r>
+        <w:rPr>
+          <w:rFonts w:ascii="Arial" w:hAnsi="Arial" w:cs="Arial"/>
+          <w:color w:val="000000" w:themeColor="text1"/>
+          <w:sz w:val="24"/>
+          <w:szCs w:val="24"/>
+          <w14:shadow w14:blurRad="38100" w14:dist="19050" w14:dir="2700000" w14:sx="100000" w14:sy="100000" w14:kx="0" w14:ky="0" w14:algn="tl">
+            <w14:schemeClr w14:val="dk1">
+              <w14:alpha w14:val="60000"/>
+            </w14:schemeClr>
+          </w14:shadow>
+          <w14:textOutline w14:w="0" w14:cap="flat" w14:cmpd="sng" w14:algn="ctr">
+            <w14:noFill/>
+            <w14:prstDash w14:val="solid"/>
+            <w14:round/>
+          </w14:textOutline>
+        </w:rPr>
+        <w:t xml:space="preserve"> account in the registration page as well as locating information when they try to login</w:t>
+      </w:r>
+      <w:r>
         <w:rPr>
           <w:rFonts w:ascii="Arial" w:hAnsi="Arial" w:cs="Arial"/>
           <w:b/>
@@ -1857,7 +2101,8 @@
           <w:sz w:val="28"/>
           <w:szCs w:val="28"/>
         </w:rPr>
-      </w:pPr>
+        <w:br w:type="page"/>
+      </w:r>
     </w:p>
     <w:p>
       <w:pPr>
@@ -1870,6 +2115,133 @@
           <w:szCs w:val="28"/>
         </w:rPr>
       </w:pPr>
+    </w:p>
+    <w:p>
+      <w:pPr>
+        <w:jc w:val="center"/>
+        <w:rPr>
+          <w:rFonts w:ascii="Arial" w:hAnsi="Arial" w:cs="Arial"/>
+          <w:b/>
+          <w:bCs/>
+          <w:sz w:val="28"/>
+          <w:szCs w:val="28"/>
+        </w:rPr>
+      </w:pPr>
+      <w:r>
+        <w:rPr>
+          <w:rFonts w:ascii="Arial" w:hAnsi="Arial" w:cs="Arial"/>
+          <w:noProof/>
+          <w:sz w:val="24"/>
+          <w:szCs w:val="24"/>
+        </w:rPr>
+        <mc:AlternateContent>
+          <mc:Choice Requires="wps">
+            <w:drawing>
+              <wp:anchor distT="0" distB="0" distL="114300" distR="114300" simplePos="0" relativeHeight="251678720" behindDoc="0" locked="0" layoutInCell="1" allowOverlap="1" wp14:anchorId="3FB6E604" wp14:editId="7F62227E">
+                <wp:simplePos x="0" y="0"/>
+                <wp:positionH relativeFrom="column">
+                  <wp:posOffset>2957209</wp:posOffset>
+                </wp:positionH>
+                <wp:positionV relativeFrom="paragraph">
+                  <wp:posOffset>290898</wp:posOffset>
+                </wp:positionV>
+                <wp:extent cx="2438400" cy="1342768"/>
+                <wp:effectExtent l="0" t="0" r="19050" b="10160"/>
+                <wp:wrapNone/>
+                <wp:docPr id="12" name="Rectangle 12"/>
+                <wp:cNvGraphicFramePr/>
+                <a:graphic xmlns:a="http://schemas.openxmlformats.org/drawingml/2006/main">
+                  <a:graphicData uri="http://schemas.microsoft.com/office/word/2010/wordprocessingShape">
+                    <wps:wsp>
+                      <wps:cNvSpPr/>
+                      <wps:spPr>
+                        <a:xfrm>
+                          <a:off x="0" y="0"/>
+                          <a:ext cx="2438400" cy="1342768"/>
+                        </a:xfrm>
+                        <a:prstGeom prst="rect">
+                          <a:avLst/>
+                        </a:prstGeom>
+                      </wps:spPr>
+                      <wps:style>
+                        <a:lnRef idx="2">
+                          <a:schemeClr val="accent1">
+                            <a:shade val="50000"/>
+                          </a:schemeClr>
+                        </a:lnRef>
+                        <a:fillRef idx="1">
+                          <a:schemeClr val="accent1"/>
+                        </a:fillRef>
+                        <a:effectRef idx="0">
+                          <a:schemeClr val="accent1"/>
+                        </a:effectRef>
+                        <a:fontRef idx="minor">
+                          <a:schemeClr val="lt1"/>
+                        </a:fontRef>
+                      </wps:style>
+                      <wps:txbx>
+                        <w:txbxContent>
+                          <w:p>
+                            <w:pPr>
+                              <w:jc w:val="center"/>
+                            </w:pPr>
+                            <w:r>
+                              <w:t>Marvin:</w:t>
+                            </w:r>
+                          </w:p>
+                          <w:p>
+                            <w:pPr>
+                              <w:jc w:val="center"/>
+                            </w:pPr>
+                            <w:r>
+                              <w:t>Functionality Page</w:t>
+                            </w:r>
+                          </w:p>
+                        </w:txbxContent>
+                      </wps:txbx>
+                      <wps:bodyPr rot="0" spcFirstLastPara="0" vertOverflow="overflow" horzOverflow="overflow" vert="horz" wrap="square" lIns="91440" tIns="45720" rIns="91440" bIns="45720" numCol="1" spcCol="0" rtlCol="0" fromWordArt="0" anchor="ctr" anchorCtr="0" forceAA="0" compatLnSpc="1">
+                        <a:prstTxWarp prst="textNoShape">
+                          <a:avLst/>
+                        </a:prstTxWarp>
+                        <a:noAutofit/>
+                      </wps:bodyPr>
+                    </wps:wsp>
+                  </a:graphicData>
+                </a:graphic>
+                <wp14:sizeRelV relativeFrom="margin">
+                  <wp14:pctHeight>0</wp14:pctHeight>
+                </wp14:sizeRelV>
+              </wp:anchor>
+            </w:drawing>
+          </mc:Choice>
+          <mc:Fallback>
+            <w:pict>
+              <v:rect w14:anchorId="3FB6E604" id="Rectangle 12" o:spid="_x0000_s1030" style="position:absolute;left:0;text-align:left;margin-left:232.85pt;margin-top:22.9pt;width:192pt;height:105.75pt;z-index:251678720;visibility:visible;mso-wrap-style:square;mso-height-percent:0;mso-wrap-distance-left:9pt;mso-wrap-distance-top:0;mso-wrap-distance-right:9pt;mso-wrap-distance-bottom:0;mso-position-horizontal:absolute;mso-position-horizontal-relative:text;mso-position-vertical:absolute;mso-position-vertical-relative:text;mso-height-percent:0;mso-height-relative:margin;v-text-anchor:middle" o:gfxdata="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" fillcolor="#4472c4 [3204]" strokecolor="#1f3763 [1604]" strokeweight="1pt">
+                <v:textbox>
+                  <w:txbxContent>
+                    <w:p>
+                      <w:pPr>
+                        <w:jc w:val="center"/>
+                      </w:pPr>
+                      <w:r>
+                        <w:t>Marvin:</w:t>
+                      </w:r>
+                    </w:p>
+                    <w:p>
+                      <w:pPr>
+                        <w:jc w:val="center"/>
+                      </w:pPr>
+                      <w:r>
+                        <w:t>Functionality Page</w:t>
+                      </w:r>
+                    </w:p>
+                  </w:txbxContent>
+                </v:textbox>
+              </v:rect>
+            </w:pict>
+          </mc:Fallback>
+        </mc:AlternateContent>
+      </w:r>
       <w:r>
         <w:rPr>
           <w:rFonts w:ascii="Arial" w:hAnsi="Arial" w:cs="Arial"/>
@@ -1958,7 +2330,7 @@
           </mc:Choice>
           <mc:Fallback>
             <w:pict>
-              <v:rect w14:anchorId="08589224" id="Rectangle 7" o:spid="_x0000_s1030" style="position:absolute;left:0;text-align:left;margin-left:-12pt;margin-top:22.65pt;width:174.75pt;height:105.75pt;z-index:251676672;visibility:visible;mso-wrap-style:square;mso-wrap-distance-left:9pt;mso-wrap-distance-top:0;mso-wrap-distance-right:9pt;mso-wrap-distance-bottom:0;mso-position-horizontal:absolute;mso-position-horizontal-relative:text;mso-position-vertical:absolute;mso-position-vertical-relative:text;v-text-anchor:middle" o:gfxdata="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" fillcolor="#4472c4 [3204]" strokecolor="#1f3763 [1604]" strokeweight="1pt">
+              <v:rect w14:anchorId="08589224" id="Rectangle 7" o:spid="_x0000_s1031" style="position:absolute;left:0;text-align:left;margin-left:-12pt;margin-top:22.65pt;width:174.75pt;height:105.75pt;z-index:251676672;visibility:visible;mso-wrap-style:square;mso-wrap-distance-left:9pt;mso-wrap-distance-top:0;mso-wrap-distance-right:9pt;mso-wrap-distance-bottom:0;mso-position-horizontal:absolute;mso-position-horizontal-relative:text;mso-position-vertical:absolute;mso-position-vertical-relative:text;v-text-anchor:middle" o:gfxdata="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" fillcolor="#4472c4 [3204]" strokecolor="#1f3763 [1604]" strokeweight="1pt">
                 <v:textbox>
                   <w:txbxContent>
                     <w:p>
@@ -2004,28 +2376,144 @@
           <w:szCs w:val="24"/>
         </w:rPr>
       </w:pPr>
-      <w:r>
-        <w:rPr>
-          <w:rFonts w:ascii="Arial" w:hAnsi="Arial" w:cs="Arial"/>
+    </w:p>
+    <w:p>
+      <w:pPr>
+        <w:rPr>
+          <w:rFonts w:ascii="Arial" w:hAnsi="Arial" w:cs="Arial"/>
+          <w:b/>
+          <w:bCs/>
+          <w:sz w:val="28"/>
+          <w:szCs w:val="28"/>
+        </w:rPr>
+      </w:pPr>
+    </w:p>
+    <w:p>
+      <w:pPr>
+        <w:rPr>
+          <w:rFonts w:ascii="Arial" w:hAnsi="Arial" w:cs="Arial"/>
+          <w:b/>
+          <w:bCs/>
+          <w:sz w:val="28"/>
+          <w:szCs w:val="28"/>
+        </w:rPr>
+      </w:pPr>
+    </w:p>
+    <w:p>
+      <w:pPr>
+        <w:rPr>
+          <w:rFonts w:ascii="Arial" w:hAnsi="Arial" w:cs="Arial"/>
+          <w:b/>
+          <w:bCs/>
+          <w:sz w:val="28"/>
+          <w:szCs w:val="28"/>
+        </w:rPr>
+      </w:pPr>
+      <w:r>
+        <w:rPr>
+          <w:rFonts w:ascii="Arial" w:hAnsi="Arial" w:cs="Arial"/>
+          <w:b/>
+          <w:bCs/>
           <w:noProof/>
-          <w:sz w:val="24"/>
-          <w:szCs w:val="24"/>
+          <w:sz w:val="28"/>
+          <w:szCs w:val="28"/>
         </w:rPr>
         <mc:AlternateContent>
           <mc:Choice Requires="wps">
             <w:drawing>
-              <wp:anchor distT="0" distB="0" distL="114300" distR="114300" simplePos="0" relativeHeight="251678720" behindDoc="0" locked="0" layoutInCell="1" allowOverlap="1" wp14:anchorId="3FB6E604" wp14:editId="4CA277BD">
+              <wp:anchor distT="0" distB="0" distL="114300" distR="114300" simplePos="0" relativeHeight="251679744" behindDoc="0" locked="0" layoutInCell="1" allowOverlap="1" wp14:anchorId="0A3B0697" wp14:editId="2AAC1DA9">
                 <wp:simplePos x="0" y="0"/>
                 <wp:positionH relativeFrom="column">
-                  <wp:posOffset>3267075</wp:posOffset>
+                  <wp:posOffset>1078959</wp:posOffset>
                 </wp:positionH>
                 <wp:positionV relativeFrom="paragraph">
-                  <wp:posOffset>50800</wp:posOffset>
+                  <wp:posOffset>2204180</wp:posOffset>
                 </wp:positionV>
-                <wp:extent cx="2438400" cy="1171575"/>
+                <wp:extent cx="253729" cy="848941"/>
+                <wp:effectExtent l="57150" t="0" r="32385" b="66040"/>
+                <wp:wrapNone/>
+                <wp:docPr id="15" name="Straight Arrow Connector 15"/>
+                <wp:cNvGraphicFramePr/>
+                <a:graphic xmlns:a="http://schemas.openxmlformats.org/drawingml/2006/main">
+                  <a:graphicData uri="http://schemas.microsoft.com/office/word/2010/wordprocessingShape">
+                    <wps:wsp>
+                      <wps:cNvCnPr/>
+                      <wps:spPr>
+                        <a:xfrm flipH="1">
+                          <a:off x="0" y="0"/>
+                          <a:ext cx="253729" cy="848941"/>
+                        </a:xfrm>
+                        <a:prstGeom prst="straightConnector1">
+                          <a:avLst/>
+                        </a:prstGeom>
+                        <a:ln>
+                          <a:tailEnd type="triangle"/>
+                        </a:ln>
+                      </wps:spPr>
+                      <wps:style>
+                        <a:lnRef idx="1">
+                          <a:schemeClr val="accent1"/>
+                        </a:lnRef>
+                        <a:fillRef idx="0">
+                          <a:schemeClr val="accent1"/>
+                        </a:fillRef>
+                        <a:effectRef idx="0">
+                          <a:schemeClr val="accent1"/>
+                        </a:effectRef>
+                        <a:fontRef idx="minor">
+                          <a:schemeClr val="tx1"/>
+                        </a:fontRef>
+                      </wps:style>
+                      <wps:bodyPr/>
+                    </wps:wsp>
+                  </a:graphicData>
+                </a:graphic>
+                <wp14:sizeRelH relativeFrom="margin">
+                  <wp14:pctWidth>0</wp14:pctWidth>
+                </wp14:sizeRelH>
+                <wp14:sizeRelV relativeFrom="margin">
+                  <wp14:pctHeight>0</wp14:pctHeight>
+                </wp14:sizeRelV>
+              </wp:anchor>
+            </w:drawing>
+          </mc:Choice>
+          <mc:Fallback>
+            <w:pict>
+              <v:shapetype w14:anchorId="423235E2" id="_x0000_t32" coordsize="21600,21600" o:spt="32" o:oned="t" path="m,l21600,21600e" filled="f">
+                <v:path arrowok="t" fillok="f" o:connecttype="none"/>
+                <o:lock v:ext="edit" shapetype="t"/>
+              </v:shapetype>
+              <v:shape id="Straight Arrow Connector 15" o:spid="_x0000_s1026" type="#_x0000_t32" style="position:absolute;margin-left:84.95pt;margin-top:173.55pt;width:20pt;height:66.85pt;flip:x;z-index:251679744;visibility:visible;mso-wrap-style:square;mso-width-percent:0;mso-height-percent:0;mso-wrap-distance-left:9pt;mso-wrap-distance-top:0;mso-wrap-distance-right:9pt;mso-wrap-distance-bottom:0;mso-position-horizontal:absolute;mso-position-horizontal-relative:text;mso-position-vertical:absolute;mso-position-vertical-relative:text;mso-width-percent:0;mso-height-percent:0;mso-width-relative:margin;mso-height-relative:margin" o:gfxdata="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" strokecolor="#4472c4 [3204]" strokeweight=".5pt">
+                <v:stroke endarrow="block" joinstyle="miter"/>
+              </v:shape>
+            </w:pict>
+          </mc:Fallback>
+        </mc:AlternateContent>
+      </w:r>
+      <w:r>
+        <w:rPr>
+          <w:rFonts w:ascii="Arial" w:hAnsi="Arial" w:cs="Arial"/>
+          <w:b/>
+          <w:bCs/>
+          <w:noProof/>
+          <w:sz w:val="28"/>
+          <w:szCs w:val="28"/>
+        </w:rPr>
+        <mc:AlternateContent>
+          <mc:Choice Requires="wps">
+            <w:drawing>
+              <wp:anchor distT="0" distB="0" distL="114300" distR="114300" simplePos="0" relativeHeight="251682816" behindDoc="0" locked="0" layoutInCell="1" allowOverlap="1" wp14:anchorId="7D59E5B9" wp14:editId="39358FB5">
+                <wp:simplePos x="0" y="0"/>
+                <wp:positionH relativeFrom="column">
+                  <wp:posOffset>3248025</wp:posOffset>
+                </wp:positionH>
+                <wp:positionV relativeFrom="paragraph">
+                  <wp:posOffset>3057376</wp:posOffset>
+                </wp:positionV>
+                <wp:extent cx="2228850" cy="1343025"/>
                 <wp:effectExtent l="0" t="0" r="19050" b="28575"/>
                 <wp:wrapNone/>
-                <wp:docPr id="12" name="Rectangle 12"/>
+                <wp:docPr id="18" name="Rectangle 18"/>
                 <wp:cNvGraphicFramePr/>
                 <a:graphic xmlns:a="http://schemas.openxmlformats.org/drawingml/2006/main">
                   <a:graphicData uri="http://schemas.microsoft.com/office/word/2010/wordprocessingShape">
@@ -2034,7 +2522,7 @@
                       <wps:spPr>
                         <a:xfrm>
                           <a:off x="0" y="0"/>
-                          <a:ext cx="2438400" cy="1171575"/>
+                          <a:ext cx="2228850" cy="1343025"/>
                         </a:xfrm>
                         <a:prstGeom prst="rect">
                           <a:avLst/>
@@ -2062,8 +2550,13 @@
                             <w:pPr>
                               <w:jc w:val="center"/>
                             </w:pPr>
+                            <w:proofErr w:type="spellStart"/>
                             <w:r>
-                              <w:t>Marvin:</w:t>
+                              <w:t>Edvalter</w:t>
+                            </w:r>
+                            <w:proofErr w:type="spellEnd"/>
+                            <w:r>
+                              <w:t>:</w:t>
                             </w:r>
                           </w:p>
                           <w:p>
@@ -2071,7 +2564,7 @@
                               <w:jc w:val="center"/>
                             </w:pPr>
                             <w:r>
-                              <w:t>Functionality Page</w:t>
+                              <w:t>About Page</w:t>
                             </w:r>
                           </w:p>
                         </w:txbxContent>
@@ -2090,15 +2583,20 @@
           </mc:Choice>
           <mc:Fallback>
             <w:pict>
-              <v:rect w14:anchorId="3FB6E604" id="Rectangle 12" o:spid="_x0000_s1031" style="position:absolute;left:0;text-align:left;margin-left:257.25pt;margin-top:4pt;width:192pt;height:92.25pt;z-index:251678720;visibility:visible;mso-wrap-style:square;mso-wrap-distance-left:9pt;mso-wrap-distance-top:0;mso-wrap-distance-right:9pt;mso-wrap-distance-bottom:0;mso-position-horizontal:absolute;mso-position-horizontal-relative:text;mso-position-vertical:absolute;mso-position-vertical-relative:text;v-text-anchor:middle" o:gfxdata="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" fillcolor="#4472c4 [3204]" strokecolor="#1f3763 [1604]" strokeweight="1pt">
+              <v:rect w14:anchorId="7D59E5B9" id="Rectangle 18" o:spid="_x0000_s1032" style="position:absolute;margin-left:255.75pt;margin-top:240.75pt;width:175.5pt;height:105.75pt;z-index:251682816;visibility:visible;mso-wrap-style:square;mso-wrap-distance-left:9pt;mso-wrap-distance-top:0;mso-wrap-distance-right:9pt;mso-wrap-distance-bottom:0;mso-position-horizontal:absolute;mso-position-horizontal-relative:text;mso-position-vertical:absolute;mso-position-vertical-relative:text;v-text-anchor:middle" o:gfxdata="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" fillcolor="#4472c4 [3204]" strokecolor="#1f3763 [1604]" strokeweight="1pt">
                 <v:textbox>
                   <w:txbxContent>
                     <w:p>
                       <w:pPr>
                         <w:jc w:val="center"/>
                       </w:pPr>
+                      <w:proofErr w:type="spellStart"/>
                       <w:r>
-                        <w:t>Marvin:</w:t>
+                        <w:t>Edvalter</w:t>
+                      </w:r>
+                      <w:proofErr w:type="spellEnd"/>
+                      <w:r>
+                        <w:t>:</w:t>
                       </w:r>
                     </w:p>
                     <w:p>
@@ -2106,7 +2604,7 @@
                         <w:jc w:val="center"/>
                       </w:pPr>
                       <w:r>
-                        <w:t>Functionality Page</w:t>
+                        <w:t>About Page</w:t>
                       </w:r>
                     </w:p>
                   </w:txbxContent>
@@ -2116,39 +2614,6 @@
           </mc:Fallback>
         </mc:AlternateContent>
       </w:r>
-    </w:p>
-    <w:p>
-      <w:pPr>
-        <w:rPr>
-          <w:rFonts w:ascii="Arial" w:hAnsi="Arial" w:cs="Arial"/>
-          <w:b/>
-          <w:bCs/>
-          <w:sz w:val="28"/>
-          <w:szCs w:val="28"/>
-        </w:rPr>
-      </w:pPr>
-    </w:p>
-    <w:p>
-      <w:pPr>
-        <w:rPr>
-          <w:rFonts w:ascii="Arial" w:hAnsi="Arial" w:cs="Arial"/>
-          <w:b/>
-          <w:bCs/>
-          <w:sz w:val="28"/>
-          <w:szCs w:val="28"/>
-        </w:rPr>
-      </w:pPr>
-    </w:p>
-    <w:p>
-      <w:pPr>
-        <w:rPr>
-          <w:rFonts w:ascii="Arial" w:hAnsi="Arial" w:cs="Arial"/>
-          <w:b/>
-          <w:bCs/>
-          <w:sz w:val="28"/>
-          <w:szCs w:val="28"/>
-        </w:rPr>
-      </w:pPr>
       <w:r>
         <w:rPr>
           <w:rFonts w:ascii="Arial" w:hAnsi="Arial" w:cs="Arial"/>
@@ -2161,10 +2626,81 @@
         <mc:AlternateContent>
           <mc:Choice Requires="wps">
             <w:drawing>
-              <wp:anchor distT="0" distB="0" distL="114300" distR="114300" simplePos="0" relativeHeight="251684864" behindDoc="0" locked="0" layoutInCell="1" allowOverlap="1" wp14:anchorId="5ED29650" wp14:editId="40951272">
+              <wp:anchor distT="0" distB="0" distL="114300" distR="114300" simplePos="0" relativeHeight="251681792" behindDoc="0" locked="0" layoutInCell="1" allowOverlap="1" wp14:anchorId="0E4821C7" wp14:editId="53A36511">
                 <wp:simplePos x="0" y="0"/>
                 <wp:positionH relativeFrom="column">
-                  <wp:posOffset>4505325</wp:posOffset>
+                  <wp:posOffset>3318956</wp:posOffset>
+                </wp:positionH>
+                <wp:positionV relativeFrom="paragraph">
+                  <wp:posOffset>2191007</wp:posOffset>
+                </wp:positionV>
+                <wp:extent cx="561975" cy="847725"/>
+                <wp:effectExtent l="0" t="0" r="66675" b="47625"/>
+                <wp:wrapNone/>
+                <wp:docPr id="17" name="Straight Arrow Connector 17"/>
+                <wp:cNvGraphicFramePr/>
+                <a:graphic xmlns:a="http://schemas.openxmlformats.org/drawingml/2006/main">
+                  <a:graphicData uri="http://schemas.microsoft.com/office/word/2010/wordprocessingShape">
+                    <wps:wsp>
+                      <wps:cNvCnPr/>
+                      <wps:spPr>
+                        <a:xfrm>
+                          <a:off x="0" y="0"/>
+                          <a:ext cx="561975" cy="847725"/>
+                        </a:xfrm>
+                        <a:prstGeom prst="straightConnector1">
+                          <a:avLst/>
+                        </a:prstGeom>
+                        <a:ln>
+                          <a:tailEnd type="triangle"/>
+                        </a:ln>
+                      </wps:spPr>
+                      <wps:style>
+                        <a:lnRef idx="1">
+                          <a:schemeClr val="accent1"/>
+                        </a:lnRef>
+                        <a:fillRef idx="0">
+                          <a:schemeClr val="accent1"/>
+                        </a:fillRef>
+                        <a:effectRef idx="0">
+                          <a:schemeClr val="accent1"/>
+                        </a:effectRef>
+                        <a:fontRef idx="minor">
+                          <a:schemeClr val="tx1"/>
+                        </a:fontRef>
+                      </wps:style>
+                      <wps:bodyPr/>
+                    </wps:wsp>
+                  </a:graphicData>
+                </a:graphic>
+              </wp:anchor>
+            </w:drawing>
+          </mc:Choice>
+          <mc:Fallback>
+            <w:pict>
+              <v:shape w14:anchorId="722EF32D" id="Straight Arrow Connector 17" o:spid="_x0000_s1026" type="#_x0000_t32" style="position:absolute;margin-left:261.35pt;margin-top:172.5pt;width:44.25pt;height:66.75pt;z-index:251681792;visibility:visible;mso-wrap-style:square;mso-wrap-distance-left:9pt;mso-wrap-distance-top:0;mso-wrap-distance-right:9pt;mso-wrap-distance-bottom:0;mso-position-horizontal:absolute;mso-position-horizontal-relative:text;mso-position-vertical:absolute;mso-position-vertical-relative:text" o:gfxdata="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" strokecolor="#4472c4 [3204]" strokeweight=".5pt">
+                <v:stroke endarrow="block" joinstyle="miter"/>
+              </v:shape>
+            </w:pict>
+          </mc:Fallback>
+        </mc:AlternateContent>
+      </w:r>
+      <w:r>
+        <w:rPr>
+          <w:rFonts w:ascii="Arial" w:hAnsi="Arial" w:cs="Arial"/>
+          <w:b/>
+          <w:bCs/>
+          <w:noProof/>
+          <w:sz w:val="28"/>
+          <w:szCs w:val="28"/>
+        </w:rPr>
+        <mc:AlternateContent>
+          <mc:Choice Requires="wps">
+            <w:drawing>
+              <wp:anchor distT="0" distB="0" distL="114300" distR="114300" simplePos="0" relativeHeight="251684864" behindDoc="0" locked="0" layoutInCell="1" allowOverlap="1" wp14:anchorId="5ED29650" wp14:editId="0673F090">
+                <wp:simplePos x="0" y="0"/>
+                <wp:positionH relativeFrom="column">
+                  <wp:posOffset>4301045</wp:posOffset>
                 </wp:positionH>
                 <wp:positionV relativeFrom="paragraph">
                   <wp:posOffset>1010920</wp:posOffset>
@@ -2237,7 +2773,7 @@
           </mc:Choice>
           <mc:Fallback>
             <w:pict>
-              <v:rect w14:anchorId="5ED29650" id="Rectangle 20" o:spid="_x0000_s1032" style="position:absolute;margin-left:354.75pt;margin-top:79.6pt;width:138.75pt;height:90.75pt;z-index:251684864;visibility:visible;mso-wrap-style:square;mso-wrap-distance-left:9pt;mso-wrap-distance-top:0;mso-wrap-distance-right:9pt;mso-wrap-distance-bottom:0;mso-position-horizontal:absolute;mso-position-horizontal-relative:text;mso-position-vertical:absolute;mso-position-vertical-relative:text;v-text-anchor:middle" o:gfxdata="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" fillcolor="#4472c4 [3204]" strokecolor="#1f3763 [1604]" strokeweight="1pt">
+              <v:rect w14:anchorId="5ED29650" id="Rectangle 20" o:spid="_x0000_s1033" style="position:absolute;margin-left:338.65pt;margin-top:79.6pt;width:138.75pt;height:90.75pt;z-index:251684864;visibility:visible;mso-wrap-style:square;mso-wrap-distance-left:9pt;mso-wrap-distance-top:0;mso-wrap-distance-right:9pt;mso-wrap-distance-bottom:0;mso-position-horizontal:absolute;mso-position-horizontal-relative:text;mso-position-vertical:absolute;mso-position-vertical-relative:text;v-text-anchor:middle" o:gfxdata="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" fillcolor="#4472c4 [3204]" strokecolor="#1f3763 [1604]" strokeweight="1pt">
                 <v:textbox>
                   <w:txbxContent>
                     <w:p>
@@ -2275,16 +2811,16 @@
         <mc:AlternateContent>
           <mc:Choice Requires="wps">
             <w:drawing>
-              <wp:anchor distT="0" distB="0" distL="114300" distR="114300" simplePos="0" relativeHeight="251683840" behindDoc="0" locked="0" layoutInCell="1" allowOverlap="1" wp14:anchorId="536DF2A7" wp14:editId="0667939B">
+              <wp:anchor distT="0" distB="0" distL="114300" distR="114300" simplePos="0" relativeHeight="251683840" behindDoc="0" locked="0" layoutInCell="1" allowOverlap="1" wp14:anchorId="536DF2A7" wp14:editId="563D1B26">
                 <wp:simplePos x="0" y="0"/>
                 <wp:positionH relativeFrom="column">
-                  <wp:posOffset>4019550</wp:posOffset>
+                  <wp:posOffset>3365770</wp:posOffset>
                 </wp:positionH>
                 <wp:positionV relativeFrom="paragraph">
-                  <wp:posOffset>1515745</wp:posOffset>
+                  <wp:posOffset>1511259</wp:posOffset>
                 </wp:positionV>
-                <wp:extent cx="447675" cy="0"/>
-                <wp:effectExtent l="0" t="76200" r="9525" b="95250"/>
+                <wp:extent cx="904673" cy="45719"/>
+                <wp:effectExtent l="0" t="57150" r="29210" b="50165"/>
                 <wp:wrapNone/>
                 <wp:docPr id="19" name="Straight Arrow Connector 19"/>
                 <wp:cNvGraphicFramePr/>
@@ -2293,9 +2829,9 @@
                     <wps:wsp>
                       <wps:cNvCnPr/>
                       <wps:spPr>
-                        <a:xfrm>
+                        <a:xfrm flipV="1">
                           <a:off x="0" y="0"/>
-                          <a:ext cx="447675" cy="0"/>
+                          <a:ext cx="904673" cy="45719"/>
                         </a:xfrm>
                         <a:prstGeom prst="straightConnector1">
                           <a:avLst/>
@@ -2322,16 +2858,18 @@
                     </wps:wsp>
                   </a:graphicData>
                 </a:graphic>
+                <wp14:sizeRelH relativeFrom="margin">
+                  <wp14:pctWidth>0</wp14:pctWidth>
+                </wp14:sizeRelH>
+                <wp14:sizeRelV relativeFrom="margin">
+                  <wp14:pctHeight>0</wp14:pctHeight>
+                </wp14:sizeRelV>
               </wp:anchor>
             </w:drawing>
           </mc:Choice>
           <mc:Fallback>
             <w:pict>
-              <v:shapetype w14:anchorId="534B7614" id="_x0000_t32" coordsize="21600,21600" o:spt="32" o:oned="t" path="m,l21600,21600e" filled="f">
-                <v:path arrowok="t" fillok="f" o:connecttype="none"/>
-                <o:lock v:ext="edit" shapetype="t"/>
-              </v:shapetype>
-              <v:shape id="Straight Arrow Connector 19" o:spid="_x0000_s1026" type="#_x0000_t32" style="position:absolute;margin-left:316.5pt;margin-top:119.35pt;width:35.25pt;height:0;z-index:251683840;visibility:visible;mso-wrap-style:square;mso-wrap-distance-left:9pt;mso-wrap-distance-top:0;mso-wrap-distance-right:9pt;mso-wrap-distance-bottom:0;mso-position-horizontal:absolute;mso-position-horizontal-relative:text;mso-position-vertical:absolute;mso-position-vertical-relative:text" o:gfxdata="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" strokecolor="#4472c4 [3204]" strokeweight=".5pt">
+              <v:shape w14:anchorId="1FFAF544" id="Straight Arrow Connector 19" o:spid="_x0000_s1026" type="#_x0000_t32" style="position:absolute;margin-left:265pt;margin-top:119pt;width:71.25pt;height:3.6pt;flip:y;z-index:251683840;visibility:visible;mso-wrap-style:square;mso-width-percent:0;mso-height-percent:0;mso-wrap-distance-left:9pt;mso-wrap-distance-top:0;mso-wrap-distance-right:9pt;mso-wrap-distance-bottom:0;mso-position-horizontal:absolute;mso-position-horizontal-relative:text;mso-position-vertical:absolute;mso-position-vertical-relative:text;mso-width-percent:0;mso-height-percent:0;mso-width-relative:margin;mso-height-relative:margin" o:gfxdata="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" strokecolor="#4472c4 [3204]" strokeweight=".5pt">
                 <v:stroke endarrow="block" joinstyle="miter"/>
               </v:shape>
             </w:pict>
@@ -2350,18 +2888,172 @@
         <mc:AlternateContent>
           <mc:Choice Requires="wps">
             <w:drawing>
-              <wp:anchor distT="0" distB="0" distL="114300" distR="114300" simplePos="0" relativeHeight="251682816" behindDoc="0" locked="0" layoutInCell="1" allowOverlap="1" wp14:anchorId="7D59E5B9" wp14:editId="0C83834F">
+              <wp:anchor distT="0" distB="0" distL="114300" distR="114300" simplePos="0" relativeHeight="251677696" behindDoc="0" locked="0" layoutInCell="1" allowOverlap="1" wp14:anchorId="34B24210" wp14:editId="79B6CC14">
                 <wp:simplePos x="0" y="0"/>
                 <wp:positionH relativeFrom="column">
-                  <wp:posOffset>3248025</wp:posOffset>
+                  <wp:posOffset>3171217</wp:posOffset>
                 </wp:positionH>
                 <wp:positionV relativeFrom="paragraph">
-                  <wp:posOffset>3125470</wp:posOffset>
+                  <wp:posOffset>482383</wp:posOffset>
                 </wp:positionV>
-                <wp:extent cx="2228850" cy="1343025"/>
-                <wp:effectExtent l="0" t="0" r="19050" b="28575"/>
+                <wp:extent cx="107004" cy="427571"/>
+                <wp:effectExtent l="0" t="38100" r="64770" b="29845"/>
                 <wp:wrapNone/>
-                <wp:docPr id="18" name="Rectangle 18"/>
+                <wp:docPr id="8" name="Straight Arrow Connector 8"/>
+                <wp:cNvGraphicFramePr/>
+                <a:graphic xmlns:a="http://schemas.openxmlformats.org/drawingml/2006/main">
+                  <a:graphicData uri="http://schemas.microsoft.com/office/word/2010/wordprocessingShape">
+                    <wps:wsp>
+                      <wps:cNvCnPr/>
+                      <wps:spPr>
+                        <a:xfrm flipV="1">
+                          <a:off x="0" y="0"/>
+                          <a:ext cx="107004" cy="427571"/>
+                        </a:xfrm>
+                        <a:prstGeom prst="straightConnector1">
+                          <a:avLst/>
+                        </a:prstGeom>
+                        <a:ln>
+                          <a:tailEnd type="triangle"/>
+                        </a:ln>
+                      </wps:spPr>
+                      <wps:style>
+                        <a:lnRef idx="1">
+                          <a:schemeClr val="accent1"/>
+                        </a:lnRef>
+                        <a:fillRef idx="0">
+                          <a:schemeClr val="accent1"/>
+                        </a:fillRef>
+                        <a:effectRef idx="0">
+                          <a:schemeClr val="accent1"/>
+                        </a:effectRef>
+                        <a:fontRef idx="minor">
+                          <a:schemeClr val="tx1"/>
+                        </a:fontRef>
+                      </wps:style>
+                      <wps:bodyPr/>
+                    </wps:wsp>
+                  </a:graphicData>
+                </a:graphic>
+                <wp14:sizeRelH relativeFrom="margin">
+                  <wp14:pctWidth>0</wp14:pctWidth>
+                </wp14:sizeRelH>
+                <wp14:sizeRelV relativeFrom="margin">
+                  <wp14:pctHeight>0</wp14:pctHeight>
+                </wp14:sizeRelV>
+              </wp:anchor>
+            </w:drawing>
+          </mc:Choice>
+          <mc:Fallback>
+            <w:pict>
+              <v:shape w14:anchorId="6A609EBD" id="Straight Arrow Connector 8" o:spid="_x0000_s1026" type="#_x0000_t32" style="position:absolute;margin-left:249.7pt;margin-top:38pt;width:8.45pt;height:33.65pt;flip:y;z-index:251677696;visibility:visible;mso-wrap-style:square;mso-width-percent:0;mso-height-percent:0;mso-wrap-distance-left:9pt;mso-wrap-distance-top:0;mso-wrap-distance-right:9pt;mso-wrap-distance-bottom:0;mso-position-horizontal:absolute;mso-position-horizontal-relative:text;mso-position-vertical:absolute;mso-position-vertical-relative:text;mso-width-percent:0;mso-height-percent:0;mso-width-relative:margin;mso-height-relative:margin" o:gfxdata="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" strokecolor="#4472c4 [3204]" strokeweight=".5pt">
+                <v:stroke endarrow="block" joinstyle="miter"/>
+              </v:shape>
+            </w:pict>
+          </mc:Fallback>
+        </mc:AlternateContent>
+      </w:r>
+      <w:r>
+        <w:rPr>
+          <w:rFonts w:ascii="Arial" w:hAnsi="Arial" w:cs="Arial"/>
+          <w:b/>
+          <w:bCs/>
+          <w:noProof/>
+          <w:sz w:val="28"/>
+          <w:szCs w:val="28"/>
+        </w:rPr>
+        <mc:AlternateContent>
+          <mc:Choice Requires="wps">
+            <w:drawing>
+              <wp:anchor distT="0" distB="0" distL="114300" distR="114300" simplePos="0" relativeHeight="251675648" behindDoc="0" locked="0" layoutInCell="1" allowOverlap="1" wp14:anchorId="7957832B" wp14:editId="3734DAB5">
+                <wp:simplePos x="0" y="0"/>
+                <wp:positionH relativeFrom="column">
+                  <wp:posOffset>1185896</wp:posOffset>
+                </wp:positionH>
+                <wp:positionV relativeFrom="paragraph">
+                  <wp:posOffset>471778</wp:posOffset>
+                </wp:positionV>
+                <wp:extent cx="263457" cy="428827"/>
+                <wp:effectExtent l="38100" t="38100" r="22860" b="28575"/>
+                <wp:wrapNone/>
+                <wp:docPr id="6" name="Straight Arrow Connector 6"/>
+                <wp:cNvGraphicFramePr/>
+                <a:graphic xmlns:a="http://schemas.openxmlformats.org/drawingml/2006/main">
+                  <a:graphicData uri="http://schemas.microsoft.com/office/word/2010/wordprocessingShape">
+                    <wps:wsp>
+                      <wps:cNvCnPr/>
+                      <wps:spPr>
+                        <a:xfrm flipH="1" flipV="1">
+                          <a:off x="0" y="0"/>
+                          <a:ext cx="263457" cy="428827"/>
+                        </a:xfrm>
+                        <a:prstGeom prst="straightConnector1">
+                          <a:avLst/>
+                        </a:prstGeom>
+                        <a:ln>
+                          <a:tailEnd type="triangle"/>
+                        </a:ln>
+                      </wps:spPr>
+                      <wps:style>
+                        <a:lnRef idx="1">
+                          <a:schemeClr val="accent1"/>
+                        </a:lnRef>
+                        <a:fillRef idx="0">
+                          <a:schemeClr val="accent1"/>
+                        </a:fillRef>
+                        <a:effectRef idx="0">
+                          <a:schemeClr val="accent1"/>
+                        </a:effectRef>
+                        <a:fontRef idx="minor">
+                          <a:schemeClr val="tx1"/>
+                        </a:fontRef>
+                      </wps:style>
+                      <wps:bodyPr/>
+                    </wps:wsp>
+                  </a:graphicData>
+                </a:graphic>
+                <wp14:sizeRelH relativeFrom="margin">
+                  <wp14:pctWidth>0</wp14:pctWidth>
+                </wp14:sizeRelH>
+                <wp14:sizeRelV relativeFrom="margin">
+                  <wp14:pctHeight>0</wp14:pctHeight>
+                </wp14:sizeRelV>
+              </wp:anchor>
+            </w:drawing>
+          </mc:Choice>
+          <mc:Fallback>
+            <w:pict>
+              <v:shape w14:anchorId="3F6E8687" id="Straight Arrow Connector 6" o:spid="_x0000_s1026" type="#_x0000_t32" style="position:absolute;margin-left:93.4pt;margin-top:37.15pt;width:20.75pt;height:33.75pt;flip:x y;z-index:251675648;visibility:visible;mso-wrap-style:square;mso-width-percent:0;mso-height-percent:0;mso-wrap-distance-left:9pt;mso-wrap-distance-top:0;mso-wrap-distance-right:9pt;mso-wrap-distance-bottom:0;mso-position-horizontal:absolute;mso-position-horizontal-relative:text;mso-position-vertical:absolute;mso-position-vertical-relative:text;mso-width-percent:0;mso-height-percent:0;mso-width-relative:margin;mso-height-relative:margin" o:gfxdata="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" strokecolor="#4472c4 [3204]" strokeweight=".5pt">
+                <v:stroke endarrow="block" joinstyle="miter"/>
+              </v:shape>
+            </w:pict>
+          </mc:Fallback>
+        </mc:AlternateContent>
+      </w:r>
+      <w:r>
+        <w:rPr>
+          <w:rFonts w:ascii="Arial" w:hAnsi="Arial" w:cs="Arial"/>
+          <w:b/>
+          <w:bCs/>
+          <w:noProof/>
+          <w:sz w:val="28"/>
+          <w:szCs w:val="28"/>
+        </w:rPr>
+        <mc:AlternateContent>
+          <mc:Choice Requires="wps">
+            <w:drawing>
+              <wp:anchor distT="0" distB="0" distL="114300" distR="114300" simplePos="0" relativeHeight="251674624" behindDoc="0" locked="0" layoutInCell="1" allowOverlap="1" wp14:anchorId="7E9F0825" wp14:editId="6D014B57">
+                <wp:simplePos x="0" y="0"/>
+                <wp:positionH relativeFrom="column">
+                  <wp:posOffset>1119694</wp:posOffset>
+                </wp:positionH>
+                <wp:positionV relativeFrom="paragraph">
+                  <wp:posOffset>952352</wp:posOffset>
+                </wp:positionV>
+                <wp:extent cx="2219325" cy="1200150"/>
+                <wp:effectExtent l="0" t="0" r="28575" b="19050"/>
+                <wp:wrapNone/>
+                <wp:docPr id="5" name="Rectangle 5"/>
                 <wp:cNvGraphicFramePr/>
                 <a:graphic xmlns:a="http://schemas.openxmlformats.org/drawingml/2006/main">
                   <a:graphicData uri="http://schemas.microsoft.com/office/word/2010/wordprocessingShape">
@@ -2370,7 +3062,7 @@
                       <wps:spPr>
                         <a:xfrm>
                           <a:off x="0" y="0"/>
-                          <a:ext cx="2228850" cy="1343025"/>
+                          <a:ext cx="2219325" cy="1200150"/>
                         </a:xfrm>
                         <a:prstGeom prst="rect">
                           <a:avLst/>
@@ -2399,15 +3091,10 @@
                               <w:jc w:val="center"/>
                             </w:pPr>
                             <w:r>
-                              <w:t>Edvalter:</w:t>
+                              <w:t>CPUT LOADSHEDDING ALERT</w:t>
                             </w:r>
-                          </w:p>
-                          <w:p>
-                            <w:pPr>
-                              <w:jc w:val="center"/>
-                            </w:pPr>
                             <w:r>
-                              <w:t>About Page</w:t>
+                              <w:t>!!</w:t>
                             </w:r>
                           </w:p>
                         </w:txbxContent>
@@ -2426,7 +3113,7 @@
           </mc:Choice>
           <mc:Fallback>
             <w:pict>
-              <v:rect w14:anchorId="7D59E5B9" id="Rectangle 18" o:spid="_x0000_s1033" style="position:absolute;margin-left:255.75pt;margin-top:246.1pt;width:175.5pt;height:105.75pt;z-index:251682816;visibility:visible;mso-wrap-style:square;mso-wrap-distance-left:9pt;mso-wrap-distance-top:0;mso-wrap-distance-right:9pt;mso-wrap-distance-bottom:0;mso-position-horizontal:absolute;mso-position-horizontal-relative:text;mso-position-vertical:absolute;mso-position-vertical-relative:text;v-text-anchor:middle" o:gfxdata="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" fillcolor="#4472c4 [3204]" strokecolor="#1f3763 [1604]" strokeweight="1pt">
+              <v:rect w14:anchorId="7E9F0825" id="Rectangle 5" o:spid="_x0000_s1034" style="position:absolute;margin-left:88.15pt;margin-top:75pt;width:174.75pt;height:94.5pt;z-index:251674624;visibility:visible;mso-wrap-style:square;mso-wrap-distance-left:9pt;mso-wrap-distance-top:0;mso-wrap-distance-right:9pt;mso-wrap-distance-bottom:0;mso-position-horizontal:absolute;mso-position-horizontal-relative:text;mso-position-vertical:absolute;mso-position-vertical-relative:text;v-text-anchor:middle" o:gfxdata="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" fillcolor="#4472c4 [3204]" strokecolor="#1f3763 [1604]" strokeweight="1pt">
                 <v:textbox>
                   <w:txbxContent>
                     <w:p>
@@ -2434,15 +3121,10 @@
                         <w:jc w:val="center"/>
                       </w:pPr>
                       <w:r>
-                        <w:t>Edvalter:</w:t>
+                        <w:t>CPUT LOADSHEDDING ALERT</w:t>
                       </w:r>
-                    </w:p>
-                    <w:p>
-                      <w:pPr>
-                        <w:jc w:val="center"/>
-                      </w:pPr>
                       <w:r>
-                        <w:t>About Page</w:t>
+                        <w:t>!!</w:t>
                       </w:r>
                     </w:p>
                   </w:txbxContent>
@@ -2464,78 +3146,7 @@
         <mc:AlternateContent>
           <mc:Choice Requires="wps">
             <w:drawing>
-              <wp:anchor distT="0" distB="0" distL="114300" distR="114300" simplePos="0" relativeHeight="251681792" behindDoc="0" locked="0" layoutInCell="1" allowOverlap="1" wp14:anchorId="0E4821C7" wp14:editId="0DA81BCA">
-                <wp:simplePos x="0" y="0"/>
-                <wp:positionH relativeFrom="column">
-                  <wp:posOffset>3571875</wp:posOffset>
-                </wp:positionH>
-                <wp:positionV relativeFrom="paragraph">
-                  <wp:posOffset>2239645</wp:posOffset>
-                </wp:positionV>
-                <wp:extent cx="561975" cy="847725"/>
-                <wp:effectExtent l="0" t="0" r="66675" b="47625"/>
-                <wp:wrapNone/>
-                <wp:docPr id="17" name="Straight Arrow Connector 17"/>
-                <wp:cNvGraphicFramePr/>
-                <a:graphic xmlns:a="http://schemas.openxmlformats.org/drawingml/2006/main">
-                  <a:graphicData uri="http://schemas.microsoft.com/office/word/2010/wordprocessingShape">
-                    <wps:wsp>
-                      <wps:cNvCnPr/>
-                      <wps:spPr>
-                        <a:xfrm>
-                          <a:off x="0" y="0"/>
-                          <a:ext cx="561975" cy="847725"/>
-                        </a:xfrm>
-                        <a:prstGeom prst="straightConnector1">
-                          <a:avLst/>
-                        </a:prstGeom>
-                        <a:ln>
-                          <a:tailEnd type="triangle"/>
-                        </a:ln>
-                      </wps:spPr>
-                      <wps:style>
-                        <a:lnRef idx="1">
-                          <a:schemeClr val="accent1"/>
-                        </a:lnRef>
-                        <a:fillRef idx="0">
-                          <a:schemeClr val="accent1"/>
-                        </a:fillRef>
-                        <a:effectRef idx="0">
-                          <a:schemeClr val="accent1"/>
-                        </a:effectRef>
-                        <a:fontRef idx="minor">
-                          <a:schemeClr val="tx1"/>
-                        </a:fontRef>
-                      </wps:style>
-                      <wps:bodyPr/>
-                    </wps:wsp>
-                  </a:graphicData>
-                </a:graphic>
-              </wp:anchor>
-            </w:drawing>
-          </mc:Choice>
-          <mc:Fallback>
-            <w:pict>
-              <v:shape w14:anchorId="234BAAC8" id="Straight Arrow Connector 17" o:spid="_x0000_s1026" type="#_x0000_t32" style="position:absolute;margin-left:281.25pt;margin-top:176.35pt;width:44.25pt;height:66.75pt;z-index:251681792;visibility:visible;mso-wrap-style:square;mso-wrap-distance-left:9pt;mso-wrap-distance-top:0;mso-wrap-distance-right:9pt;mso-wrap-distance-bottom:0;mso-position-horizontal:absolute;mso-position-horizontal-relative:text;mso-position-vertical:absolute;mso-position-vertical-relative:text" o:gfxdata="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" strokecolor="#4472c4 [3204]" strokeweight=".5pt">
-                <v:stroke endarrow="block" joinstyle="miter"/>
-              </v:shape>
-            </w:pict>
-          </mc:Fallback>
-        </mc:AlternateContent>
-      </w:r>
-      <w:r>
-        <w:rPr>
-          <w:rFonts w:ascii="Arial" w:hAnsi="Arial" w:cs="Arial"/>
-          <w:b/>
-          <w:bCs/>
-          <w:noProof/>
-          <w:sz w:val="28"/>
-          <w:szCs w:val="28"/>
-        </w:rPr>
-        <mc:AlternateContent>
-          <mc:Choice Requires="wps">
-            <w:drawing>
-              <wp:anchor distT="0" distB="0" distL="114300" distR="114300" simplePos="0" relativeHeight="251680768" behindDoc="0" locked="0" layoutInCell="1" allowOverlap="1" wp14:anchorId="20CA3325" wp14:editId="0CE2B620">
+              <wp:anchor distT="0" distB="0" distL="114300" distR="114300" simplePos="0" relativeHeight="251680768" behindDoc="0" locked="0" layoutInCell="1" allowOverlap="1" wp14:anchorId="20CA3325" wp14:editId="5CE47B13">
                 <wp:simplePos x="0" y="0"/>
                 <wp:positionH relativeFrom="column">
                   <wp:posOffset>-9525</wp:posOffset>
@@ -2611,7 +3222,7 @@
           </mc:Choice>
           <mc:Fallback>
             <w:pict>
-              <v:rect w14:anchorId="20CA3325" id="Rectangle 16" o:spid="_x0000_s1034" style="position:absolute;margin-left:-.75pt;margin-top:243.1pt;width:170.25pt;height:106.5pt;z-index:251680768;visibility:visible;mso-wrap-style:square;mso-wrap-distance-left:9pt;mso-wrap-distance-top:0;mso-wrap-distance-right:9pt;mso-wrap-distance-bottom:0;mso-position-horizontal:absolute;mso-position-horizontal-relative:text;mso-position-vertical:absolute;mso-position-vertical-relative:text;v-text-anchor:middle" o:gfxdata="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" fillcolor="#4472c4 [3204]" strokecolor="#1f3763 [1604]" strokeweight="1pt">
+              <v:rect w14:anchorId="20CA3325" id="Rectangle 16" o:spid="_x0000_s1035" style="position:absolute;margin-left:-.75pt;margin-top:243.1pt;width:170.25pt;height:106.5pt;z-index:251680768;visibility:visible;mso-wrap-style:square;mso-wrap-distance-left:9pt;mso-wrap-distance-top:0;mso-wrap-distance-right:9pt;mso-wrap-distance-bottom:0;mso-position-horizontal:absolute;mso-position-horizontal-relative:text;mso-position-vertical:absolute;mso-position-vertical-relative:text;v-text-anchor:middle" o:gfxdata="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" fillcolor="#4472c4 [3204]" strokecolor="#1f3763 [1604]" strokeweight="1pt">
                 <v:textbox>
                   <w:txbxContent>
                     <w:p>
@@ -2642,318 +3253,46 @@
           <w:rFonts w:ascii="Arial" w:hAnsi="Arial" w:cs="Arial"/>
           <w:b/>
           <w:bCs/>
-          <w:noProof/>
           <w:sz w:val="28"/>
           <w:szCs w:val="28"/>
         </w:rPr>
-        <mc:AlternateContent>
-          <mc:Choice Requires="wps">
-            <w:drawing>
-              <wp:anchor distT="0" distB="0" distL="114300" distR="114300" simplePos="0" relativeHeight="251679744" behindDoc="0" locked="0" layoutInCell="1" allowOverlap="1" wp14:anchorId="0A3B0697" wp14:editId="6EF4470F">
-                <wp:simplePos x="0" y="0"/>
-                <wp:positionH relativeFrom="column">
-                  <wp:posOffset>1238250</wp:posOffset>
-                </wp:positionH>
-                <wp:positionV relativeFrom="paragraph">
-                  <wp:posOffset>2230120</wp:posOffset>
-                </wp:positionV>
-                <wp:extent cx="542925" cy="790575"/>
-                <wp:effectExtent l="38100" t="0" r="28575" b="47625"/>
-                <wp:wrapNone/>
-                <wp:docPr id="15" name="Straight Arrow Connector 15"/>
-                <wp:cNvGraphicFramePr/>
-                <a:graphic xmlns:a="http://schemas.openxmlformats.org/drawingml/2006/main">
-                  <a:graphicData uri="http://schemas.microsoft.com/office/word/2010/wordprocessingShape">
-                    <wps:wsp>
-                      <wps:cNvCnPr/>
-                      <wps:spPr>
-                        <a:xfrm flipH="1">
-                          <a:off x="0" y="0"/>
-                          <a:ext cx="542925" cy="790575"/>
-                        </a:xfrm>
-                        <a:prstGeom prst="straightConnector1">
-                          <a:avLst/>
-                        </a:prstGeom>
-                        <a:ln>
-                          <a:tailEnd type="triangle"/>
-                        </a:ln>
-                      </wps:spPr>
-                      <wps:style>
-                        <a:lnRef idx="1">
-                          <a:schemeClr val="accent1"/>
-                        </a:lnRef>
-                        <a:fillRef idx="0">
-                          <a:schemeClr val="accent1"/>
-                        </a:fillRef>
-                        <a:effectRef idx="0">
-                          <a:schemeClr val="accent1"/>
-                        </a:effectRef>
-                        <a:fontRef idx="minor">
-                          <a:schemeClr val="tx1"/>
-                        </a:fontRef>
-                      </wps:style>
-                      <wps:bodyPr/>
-                    </wps:wsp>
-                  </a:graphicData>
-                </a:graphic>
-              </wp:anchor>
-            </w:drawing>
-          </mc:Choice>
-          <mc:Fallback>
-            <w:pict>
-              <v:shape w14:anchorId="16692EA4" id="Straight Arrow Connector 15" o:spid="_x0000_s1026" type="#_x0000_t32" style="position:absolute;margin-left:97.5pt;margin-top:175.6pt;width:42.75pt;height:62.25pt;flip:x;z-index:251679744;visibility:visible;mso-wrap-style:square;mso-wrap-distance-left:9pt;mso-wrap-distance-top:0;mso-wrap-distance-right:9pt;mso-wrap-distance-bottom:0;mso-position-horizontal:absolute;mso-position-horizontal-relative:text;mso-position-vertical:absolute;mso-position-vertical-relative:text" o:gfxdata="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" strokecolor="#4472c4 [3204]" strokeweight=".5pt">
-                <v:stroke endarrow="block" joinstyle="miter"/>
-              </v:shape>
-            </w:pict>
-          </mc:Fallback>
-        </mc:AlternateContent>
-      </w:r>
-      <w:r>
-        <w:rPr>
-          <w:rFonts w:ascii="Arial" w:hAnsi="Arial" w:cs="Arial"/>
-          <w:b/>
-          <w:bCs/>
-          <w:noProof/>
+        <w:br w:type="page"/>
+      </w:r>
+    </w:p>
+    <w:p>
+      <w:pPr>
+        <w:rPr>
+          <w:rFonts w:ascii="Arial" w:hAnsi="Arial" w:cs="Arial"/>
+          <w:b/>
+          <w:bCs/>
           <w:sz w:val="28"/>
           <w:szCs w:val="28"/>
         </w:rPr>
-        <mc:AlternateContent>
-          <mc:Choice Requires="wps">
-            <w:drawing>
-              <wp:anchor distT="0" distB="0" distL="114300" distR="114300" simplePos="0" relativeHeight="251677696" behindDoc="0" locked="0" layoutInCell="1" allowOverlap="1" wp14:anchorId="34B24210" wp14:editId="2C605CB8">
-                <wp:simplePos x="0" y="0"/>
-                <wp:positionH relativeFrom="column">
-                  <wp:posOffset>3600450</wp:posOffset>
-                </wp:positionH>
-                <wp:positionV relativeFrom="paragraph">
-                  <wp:posOffset>248920</wp:posOffset>
-                </wp:positionV>
-                <wp:extent cx="238125" cy="752475"/>
-                <wp:effectExtent l="0" t="38100" r="66675" b="28575"/>
-                <wp:wrapNone/>
-                <wp:docPr id="8" name="Straight Arrow Connector 8"/>
-                <wp:cNvGraphicFramePr/>
-                <a:graphic xmlns:a="http://schemas.openxmlformats.org/drawingml/2006/main">
-                  <a:graphicData uri="http://schemas.microsoft.com/office/word/2010/wordprocessingShape">
-                    <wps:wsp>
-                      <wps:cNvCnPr/>
-                      <wps:spPr>
-                        <a:xfrm flipV="1">
-                          <a:off x="0" y="0"/>
-                          <a:ext cx="238125" cy="752475"/>
-                        </a:xfrm>
-                        <a:prstGeom prst="straightConnector1">
-                          <a:avLst/>
-                        </a:prstGeom>
-                        <a:ln>
-                          <a:tailEnd type="triangle"/>
-                        </a:ln>
-                      </wps:spPr>
-                      <wps:style>
-                        <a:lnRef idx="1">
-                          <a:schemeClr val="accent1"/>
-                        </a:lnRef>
-                        <a:fillRef idx="0">
-                          <a:schemeClr val="accent1"/>
-                        </a:fillRef>
-                        <a:effectRef idx="0">
-                          <a:schemeClr val="accent1"/>
-                        </a:effectRef>
-                        <a:fontRef idx="minor">
-                          <a:schemeClr val="tx1"/>
-                        </a:fontRef>
-                      </wps:style>
-                      <wps:bodyPr/>
-                    </wps:wsp>
-                  </a:graphicData>
-                </a:graphic>
-              </wp:anchor>
-            </w:drawing>
-          </mc:Choice>
-          <mc:Fallback>
-            <w:pict>
-              <v:shape w14:anchorId="26358C98" id="Straight Arrow Connector 8" o:spid="_x0000_s1026" type="#_x0000_t32" style="position:absolute;margin-left:283.5pt;margin-top:19.6pt;width:18.75pt;height:59.25pt;flip:y;z-index:251677696;visibility:visible;mso-wrap-style:square;mso-wrap-distance-left:9pt;mso-wrap-distance-top:0;mso-wrap-distance-right:9pt;mso-wrap-distance-bottom:0;mso-position-horizontal:absolute;mso-position-horizontal-relative:text;mso-position-vertical:absolute;mso-position-vertical-relative:text" o:gfxdata="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" strokecolor="#4472c4 [3204]" strokeweight=".5pt">
-                <v:stroke endarrow="block" joinstyle="miter"/>
-              </v:shape>
-            </w:pict>
-          </mc:Fallback>
-        </mc:AlternateContent>
-      </w:r>
-      <w:r>
-        <w:rPr>
-          <w:rFonts w:ascii="Arial" w:hAnsi="Arial" w:cs="Arial"/>
-          <w:b/>
-          <w:bCs/>
-          <w:noProof/>
+      </w:pPr>
+    </w:p>
+    <w:p>
+      <w:pPr>
+        <w:jc w:val="center"/>
+        <w:rPr>
+          <w:rFonts w:ascii="Arial" w:hAnsi="Arial" w:cs="Arial"/>
+          <w:b/>
+          <w:bCs/>
           <w:sz w:val="28"/>
           <w:szCs w:val="28"/>
         </w:rPr>
-        <mc:AlternateContent>
-          <mc:Choice Requires="wps">
-            <w:drawing>
-              <wp:anchor distT="0" distB="0" distL="114300" distR="114300" simplePos="0" relativeHeight="251675648" behindDoc="0" locked="0" layoutInCell="1" allowOverlap="1" wp14:anchorId="7957832B" wp14:editId="5C190DEB">
-                <wp:simplePos x="0" y="0"/>
-                <wp:positionH relativeFrom="column">
-                  <wp:posOffset>1666875</wp:posOffset>
-                </wp:positionH>
-                <wp:positionV relativeFrom="paragraph">
-                  <wp:posOffset>410845</wp:posOffset>
-                </wp:positionV>
-                <wp:extent cx="342900" cy="581025"/>
-                <wp:effectExtent l="38100" t="38100" r="19050" b="28575"/>
-                <wp:wrapNone/>
-                <wp:docPr id="6" name="Straight Arrow Connector 6"/>
-                <wp:cNvGraphicFramePr/>
-                <a:graphic xmlns:a="http://schemas.openxmlformats.org/drawingml/2006/main">
-                  <a:graphicData uri="http://schemas.microsoft.com/office/word/2010/wordprocessingShape">
-                    <wps:wsp>
-                      <wps:cNvCnPr/>
-                      <wps:spPr>
-                        <a:xfrm flipH="1" flipV="1">
-                          <a:off x="0" y="0"/>
-                          <a:ext cx="342900" cy="581025"/>
-                        </a:xfrm>
-                        <a:prstGeom prst="straightConnector1">
-                          <a:avLst/>
-                        </a:prstGeom>
-                        <a:ln>
-                          <a:tailEnd type="triangle"/>
-                        </a:ln>
-                      </wps:spPr>
-                      <wps:style>
-                        <a:lnRef idx="1">
-                          <a:schemeClr val="accent1"/>
-                        </a:lnRef>
-                        <a:fillRef idx="0">
-                          <a:schemeClr val="accent1"/>
-                        </a:fillRef>
-                        <a:effectRef idx="0">
-                          <a:schemeClr val="accent1"/>
-                        </a:effectRef>
-                        <a:fontRef idx="minor">
-                          <a:schemeClr val="tx1"/>
-                        </a:fontRef>
-                      </wps:style>
-                      <wps:bodyPr/>
-                    </wps:wsp>
-                  </a:graphicData>
-                </a:graphic>
-              </wp:anchor>
-            </w:drawing>
-          </mc:Choice>
-          <mc:Fallback>
-            <w:pict>
-              <v:shape w14:anchorId="22E871DF" id="Straight Arrow Connector 6" o:spid="_x0000_s1026" type="#_x0000_t32" style="position:absolute;margin-left:131.25pt;margin-top:32.35pt;width:27pt;height:45.75pt;flip:x y;z-index:251675648;visibility:visible;mso-wrap-style:square;mso-wrap-distance-left:9pt;mso-wrap-distance-top:0;mso-wrap-distance-right:9pt;mso-wrap-distance-bottom:0;mso-position-horizontal:absolute;mso-position-horizontal-relative:text;mso-position-vertical:absolute;mso-position-vertical-relative:text" o:gfxdata="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" strokecolor="#4472c4 [3204]" strokeweight=".5pt">
-                <v:stroke endarrow="block" joinstyle="miter"/>
-              </v:shape>
-            </w:pict>
-          </mc:Fallback>
-        </mc:AlternateContent>
-      </w:r>
-      <w:r>
-        <w:rPr>
-          <w:rFonts w:ascii="Arial" w:hAnsi="Arial" w:cs="Arial"/>
-          <w:b/>
-          <w:bCs/>
-          <w:noProof/>
+      </w:pPr>
+      <w:proofErr w:type="gramStart"/>
+      <w:r>
+        <w:rPr>
+          <w:rFonts w:ascii="Arial" w:hAnsi="Arial" w:cs="Arial"/>
+          <w:b/>
+          <w:bCs/>
           <w:sz w:val="28"/>
           <w:szCs w:val="28"/>
         </w:rPr>
-        <mc:AlternateContent>
-          <mc:Choice Requires="wps">
-            <w:drawing>
-              <wp:anchor distT="0" distB="0" distL="114300" distR="114300" simplePos="0" relativeHeight="251674624" behindDoc="0" locked="0" layoutInCell="1" allowOverlap="1" wp14:anchorId="7E9F0825" wp14:editId="14F3DE7D">
-                <wp:simplePos x="0" y="0"/>
-                <wp:positionH relativeFrom="column">
-                  <wp:posOffset>1781175</wp:posOffset>
-                </wp:positionH>
-                <wp:positionV relativeFrom="paragraph">
-                  <wp:posOffset>1020445</wp:posOffset>
-                </wp:positionV>
-                <wp:extent cx="2219325" cy="1200150"/>
-                <wp:effectExtent l="0" t="0" r="28575" b="19050"/>
-                <wp:wrapNone/>
-                <wp:docPr id="5" name="Rectangle 5"/>
-                <wp:cNvGraphicFramePr/>
-                <a:graphic xmlns:a="http://schemas.openxmlformats.org/drawingml/2006/main">
-                  <a:graphicData uri="http://schemas.microsoft.com/office/word/2010/wordprocessingShape">
-                    <wps:wsp>
-                      <wps:cNvSpPr/>
-                      <wps:spPr>
-                        <a:xfrm>
-                          <a:off x="0" y="0"/>
-                          <a:ext cx="2219325" cy="1200150"/>
-                        </a:xfrm>
-                        <a:prstGeom prst="rect">
-                          <a:avLst/>
-                        </a:prstGeom>
-                      </wps:spPr>
-                      <wps:style>
-                        <a:lnRef idx="2">
-                          <a:schemeClr val="accent1">
-                            <a:shade val="50000"/>
-                          </a:schemeClr>
-                        </a:lnRef>
-                        <a:fillRef idx="1">
-                          <a:schemeClr val="accent1"/>
-                        </a:fillRef>
-                        <a:effectRef idx="0">
-                          <a:schemeClr val="accent1"/>
-                        </a:effectRef>
-                        <a:fontRef idx="minor">
-                          <a:schemeClr val="lt1"/>
-                        </a:fontRef>
-                      </wps:style>
-                      <wps:txbx>
-                        <w:txbxContent>
-                          <w:p>
-                            <w:pPr>
-                              <w:jc w:val="center"/>
-                            </w:pPr>
-                            <w:r>
-                              <w:t>CPUT LOADSHEDDING ALERT</w:t>
-                            </w:r>
-                            <w:r>
-                              <w:t>!!</w:t>
-                            </w:r>
-                          </w:p>
-                        </w:txbxContent>
-                      </wps:txbx>
-                      <wps:bodyPr rot="0" spcFirstLastPara="0" vertOverflow="overflow" horzOverflow="overflow" vert="horz" wrap="square" lIns="91440" tIns="45720" rIns="91440" bIns="45720" numCol="1" spcCol="0" rtlCol="0" fromWordArt="0" anchor="ctr" anchorCtr="0" forceAA="0" compatLnSpc="1">
-                        <a:prstTxWarp prst="textNoShape">
-                          <a:avLst/>
-                        </a:prstTxWarp>
-                        <a:noAutofit/>
-                      </wps:bodyPr>
-                    </wps:wsp>
-                  </a:graphicData>
-                </a:graphic>
-              </wp:anchor>
-            </w:drawing>
-          </mc:Choice>
-          <mc:Fallback>
-            <w:pict>
-              <v:rect w14:anchorId="7E9F0825" id="Rectangle 5" o:spid="_x0000_s1035" style="position:absolute;margin-left:140.25pt;margin-top:80.35pt;width:174.75pt;height:94.5pt;z-index:251674624;visibility:visible;mso-wrap-style:square;mso-wrap-distance-left:9pt;mso-wrap-distance-top:0;mso-wrap-distance-right:9pt;mso-wrap-distance-bottom:0;mso-position-horizontal:absolute;mso-position-horizontal-relative:text;mso-position-vertical:absolute;mso-position-vertical-relative:text;v-text-anchor:middle" o:gfxdata="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" fillcolor="#4472c4 [3204]" strokecolor="#1f3763 [1604]" strokeweight="1pt">
-                <v:textbox>
-                  <w:txbxContent>
-                    <w:p>
-                      <w:pPr>
-                        <w:jc w:val="center"/>
-                      </w:pPr>
-                      <w:r>
-                        <w:t>CPUT LOADSHEDDING ALERT</w:t>
-                      </w:r>
-                      <w:r>
-                        <w:t>!!</w:t>
-                      </w:r>
-                    </w:p>
-                  </w:txbxContent>
-                </v:textbox>
-              </v:rect>
-            </w:pict>
-          </mc:Fallback>
-        </mc:AlternateContent>
-      </w:r>
+        <w:t>WIREFRAME(</w:t>
+      </w:r>
+      <w:proofErr w:type="gramEnd"/>
       <w:r>
         <w:rPr>
           <w:rFonts w:ascii="Arial" w:hAnsi="Arial" w:cs="Arial"/>
@@ -2962,40 +3301,7 @@
           <w:sz w:val="28"/>
           <w:szCs w:val="28"/>
         </w:rPr>
-        <w:br w:type="page"/>
-      </w:r>
-    </w:p>
-    <w:p>
-      <w:pPr>
-        <w:rPr>
-          <w:rFonts w:ascii="Arial" w:hAnsi="Arial" w:cs="Arial"/>
-          <w:b/>
-          <w:bCs/>
-          <w:sz w:val="28"/>
-          <w:szCs w:val="28"/>
-        </w:rPr>
-      </w:pPr>
-    </w:p>
-    <w:p>
-      <w:pPr>
-        <w:jc w:val="center"/>
-        <w:rPr>
-          <w:rFonts w:ascii="Arial" w:hAnsi="Arial" w:cs="Arial"/>
-          <w:b/>
-          <w:bCs/>
-          <w:sz w:val="28"/>
-          <w:szCs w:val="28"/>
-        </w:rPr>
-      </w:pPr>
-      <w:r>
-        <w:rPr>
-          <w:rFonts w:ascii="Arial" w:hAnsi="Arial" w:cs="Arial"/>
-          <w:b/>
-          <w:bCs/>
-          <w:sz w:val="28"/>
-          <w:szCs w:val="28"/>
-        </w:rPr>
-        <w:t>WIREFRAME(REGISTRATION PAGE)</w:t>
+        <w:t>REGISTRATION PAGE)</w:t>
       </w:r>
     </w:p>
     <w:p>
@@ -3102,7 +3408,41 @@
           <w:sz w:val="24"/>
           <w:szCs w:val="24"/>
         </w:rPr>
-        <w:t>TEXTFIELDS-Each one of these textfields will have a maximum of 15 characters.</w:t>
+        <w:t xml:space="preserve">TEXTFIELDS-Each one of these </w:t>
+      </w:r>
+      <w:proofErr w:type="spellStart"/>
+      <w:r>
+        <w:rPr>
+          <w:rFonts w:ascii="Arial" w:hAnsi="Arial" w:cs="Arial"/>
+          <w:sz w:val="24"/>
+          <w:szCs w:val="24"/>
+        </w:rPr>
+        <w:t>textfields</w:t>
+      </w:r>
+      <w:proofErr w:type="spellEnd"/>
+      <w:r>
+        <w:rPr>
+          <w:rFonts w:ascii="Arial" w:hAnsi="Arial" w:cs="Arial"/>
+          <w:sz w:val="24"/>
+          <w:szCs w:val="24"/>
+        </w:rPr>
+        <w:t xml:space="preserve"> will have a maximum of </w:t>
+      </w:r>
+      <w:r>
+        <w:rPr>
+          <w:rFonts w:ascii="Arial" w:hAnsi="Arial" w:cs="Arial"/>
+          <w:sz w:val="24"/>
+          <w:szCs w:val="24"/>
+        </w:rPr>
+        <w:t>40</w:t>
+      </w:r>
+      <w:r>
+        <w:rPr>
+          <w:rFonts w:ascii="Arial" w:hAnsi="Arial" w:cs="Arial"/>
+          <w:sz w:val="24"/>
+          <w:szCs w:val="24"/>
+        </w:rPr>
+        <w:t xml:space="preserve"> characters.</w:t>
       </w:r>
     </w:p>
     <w:p>
@@ -3228,6 +3568,7 @@
           </wp:anchor>
         </w:drawing>
       </w:r>
+      <w:proofErr w:type="gramStart"/>
       <w:r>
         <w:rPr>
           <w:rFonts w:ascii="Arial" w:hAnsi="Arial" w:cs="Arial"/>
@@ -3237,7 +3578,19 @@
           <w:szCs w:val="32"/>
           <w:u w:val="single"/>
         </w:rPr>
-        <w:t>FIREFRAME(RESET PASSWORD)</w:t>
+        <w:t>FIREFRAME(</w:t>
+      </w:r>
+      <w:proofErr w:type="gramEnd"/>
+      <w:r>
+        <w:rPr>
+          <w:rFonts w:ascii="Arial" w:hAnsi="Arial" w:cs="Arial"/>
+          <w:b/>
+          <w:bCs/>
+          <w:sz w:val="32"/>
+          <w:szCs w:val="32"/>
+          <w:u w:val="single"/>
+        </w:rPr>
+        <w:t>RESET PASSWORD)</w:t>
       </w:r>
     </w:p>
     <w:p>
@@ -3257,7 +3610,41 @@
           <w:sz w:val="24"/>
           <w:szCs w:val="24"/>
         </w:rPr>
-        <w:t>TEXTFIELDS-Each one of these textfields will have a maximum of 15 characters.</w:t>
+        <w:t xml:space="preserve">TEXTFIELDS-Each one of these </w:t>
+      </w:r>
+      <w:proofErr w:type="spellStart"/>
+      <w:r>
+        <w:rPr>
+          <w:rFonts w:ascii="Arial" w:hAnsi="Arial" w:cs="Arial"/>
+          <w:sz w:val="24"/>
+          <w:szCs w:val="24"/>
+        </w:rPr>
+        <w:t>textfields</w:t>
+      </w:r>
+      <w:proofErr w:type="spellEnd"/>
+      <w:r>
+        <w:rPr>
+          <w:rFonts w:ascii="Arial" w:hAnsi="Arial" w:cs="Arial"/>
+          <w:sz w:val="24"/>
+          <w:szCs w:val="24"/>
+        </w:rPr>
+        <w:t xml:space="preserve"> will have a maximum of </w:t>
+      </w:r>
+      <w:r>
+        <w:rPr>
+          <w:rFonts w:ascii="Arial" w:hAnsi="Arial" w:cs="Arial"/>
+          <w:sz w:val="24"/>
+          <w:szCs w:val="24"/>
+        </w:rPr>
+        <w:t>40</w:t>
+      </w:r>
+      <w:r>
+        <w:rPr>
+          <w:rFonts w:ascii="Arial" w:hAnsi="Arial" w:cs="Arial"/>
+          <w:sz w:val="24"/>
+          <w:szCs w:val="24"/>
+        </w:rPr>
+        <w:t xml:space="preserve"> characters.</w:t>
       </w:r>
     </w:p>
     <w:p>
@@ -3748,6 +4135,89 @@
       <w:pPr>
         <w:rPr>
           <w:rFonts w:ascii="Arial" w:hAnsi="Arial" w:cs="Arial"/>
+          <w:b/>
+          <w:bCs/>
+          <w:sz w:val="24"/>
+          <w:szCs w:val="24"/>
+        </w:rPr>
+      </w:pPr>
+      <w:r>
+        <w:rPr>
+          <w:rFonts w:ascii="Arial" w:hAnsi="Arial" w:cs="Arial"/>
+          <w:b/>
+          <w:bCs/>
+          <w:sz w:val="24"/>
+          <w:szCs w:val="24"/>
+        </w:rPr>
+        <w:t xml:space="preserve">If </w:t>
+      </w:r>
+    </w:p>
+    <w:p>
+      <w:pPr>
+        <w:rPr>
+          <w:rFonts w:ascii="Arial" w:hAnsi="Arial" w:cs="Arial"/>
+          <w:sz w:val="24"/>
+          <w:szCs w:val="24"/>
+          <w:u w:val="single"/>
+        </w:rPr>
+      </w:pPr>
+      <w:r>
+        <w:rPr>
+          <w:rFonts w:ascii="Arial" w:hAnsi="Arial" w:cs="Arial"/>
+          <w:b/>
+          <w:bCs/>
+          <w:sz w:val="24"/>
+          <w:szCs w:val="24"/>
+        </w:rPr>
+        <w:tab/>
+      </w:r>
+      <w:r>
+        <w:rPr>
+          <w:rFonts w:ascii="Arial" w:hAnsi="Arial" w:cs="Arial"/>
+          <w:sz w:val="24"/>
+          <w:szCs w:val="24"/>
+          <w:u w:val="single"/>
+        </w:rPr>
+        <w:t xml:space="preserve">All data is inserted correctly into the </w:t>
+      </w:r>
+      <w:proofErr w:type="gramStart"/>
+      <w:r>
+        <w:rPr>
+          <w:rFonts w:ascii="Arial" w:hAnsi="Arial" w:cs="Arial"/>
+          <w:sz w:val="24"/>
+          <w:szCs w:val="24"/>
+          <w:u w:val="single"/>
+        </w:rPr>
+        <w:t>fields</w:t>
+      </w:r>
+      <w:proofErr w:type="gramEnd"/>
+    </w:p>
+    <w:p>
+      <w:pPr>
+        <w:rPr>
+          <w:rFonts w:ascii="Arial" w:hAnsi="Arial" w:cs="Arial"/>
+          <w:b/>
+          <w:bCs/>
+          <w:sz w:val="24"/>
+          <w:szCs w:val="24"/>
+        </w:rPr>
+      </w:pPr>
+      <w:r>
+        <w:rPr>
+          <w:rFonts w:ascii="Arial" w:hAnsi="Arial" w:cs="Arial"/>
+          <w:b/>
+          <w:bCs/>
+          <w:sz w:val="24"/>
+          <w:szCs w:val="24"/>
+        </w:rPr>
+        <w:t>then</w:t>
+      </w:r>
+    </w:p>
+    <w:p>
+      <w:pPr>
+        <w:ind w:firstLine="720"/>
+        <w:rPr>
+          <w:rFonts w:ascii="Arial" w:hAnsi="Arial" w:cs="Arial"/>
           <w:sz w:val="24"/>
           <w:szCs w:val="24"/>
           <w:u w:val="single"/>
@@ -3781,6 +4251,120 @@
           <w:sz w:val="24"/>
           <w:szCs w:val="24"/>
         </w:rPr>
+        <w:t>Else if</w:t>
+      </w:r>
+    </w:p>
+    <w:p>
+      <w:pPr>
+        <w:rPr>
+          <w:rFonts w:ascii="Arial" w:hAnsi="Arial" w:cs="Arial"/>
+          <w:sz w:val="24"/>
+          <w:szCs w:val="24"/>
+          <w:u w:val="single"/>
+        </w:rPr>
+      </w:pPr>
+      <w:r>
+        <w:rPr>
+          <w:rFonts w:ascii="Arial" w:hAnsi="Arial" w:cs="Arial"/>
+          <w:b/>
+          <w:bCs/>
+          <w:sz w:val="24"/>
+          <w:szCs w:val="24"/>
+        </w:rPr>
+        <w:tab/>
+      </w:r>
+      <w:r>
+        <w:rPr>
+          <w:rFonts w:ascii="Arial" w:hAnsi="Arial" w:cs="Arial"/>
+          <w:sz w:val="24"/>
+          <w:szCs w:val="24"/>
+          <w:u w:val="single"/>
+        </w:rPr>
+        <w:t xml:space="preserve">Certain fields are left </w:t>
+      </w:r>
+      <w:proofErr w:type="gramStart"/>
+      <w:r>
+        <w:rPr>
+          <w:rFonts w:ascii="Arial" w:hAnsi="Arial" w:cs="Arial"/>
+          <w:sz w:val="24"/>
+          <w:szCs w:val="24"/>
+          <w:u w:val="single"/>
+        </w:rPr>
+        <w:t>empty</w:t>
+      </w:r>
+      <w:proofErr w:type="gramEnd"/>
+    </w:p>
+    <w:p>
+      <w:pPr>
+        <w:rPr>
+          <w:rFonts w:ascii="Arial" w:hAnsi="Arial" w:cs="Arial"/>
+          <w:b/>
+          <w:bCs/>
+          <w:sz w:val="24"/>
+          <w:szCs w:val="24"/>
+        </w:rPr>
+      </w:pPr>
+      <w:r>
+        <w:rPr>
+          <w:rFonts w:ascii="Arial" w:hAnsi="Arial" w:cs="Arial"/>
+          <w:b/>
+          <w:bCs/>
+          <w:sz w:val="24"/>
+          <w:szCs w:val="24"/>
+        </w:rPr>
+        <w:t>Then</w:t>
+      </w:r>
+    </w:p>
+    <w:p>
+      <w:pPr>
+        <w:ind w:firstLine="720"/>
+        <w:rPr>
+          <w:rFonts w:ascii="Arial" w:hAnsi="Arial" w:cs="Arial"/>
+          <w:b/>
+          <w:bCs/>
+          <w:sz w:val="24"/>
+          <w:szCs w:val="24"/>
+        </w:rPr>
+      </w:pPr>
+      <w:r>
+        <w:rPr>
+          <w:rFonts w:ascii="Arial" w:hAnsi="Arial" w:cs="Arial"/>
+          <w:sz w:val="24"/>
+          <w:szCs w:val="24"/>
+          <w:u w:val="single"/>
+        </w:rPr>
+        <w:t xml:space="preserve">No data is retrieved, no user is </w:t>
+      </w:r>
+      <w:proofErr w:type="gramStart"/>
+      <w:r>
+        <w:rPr>
+          <w:rFonts w:ascii="Arial" w:hAnsi="Arial" w:cs="Arial"/>
+          <w:sz w:val="24"/>
+          <w:szCs w:val="24"/>
+          <w:u w:val="single"/>
+        </w:rPr>
+        <w:t>created</w:t>
+      </w:r>
+      <w:proofErr w:type="gramEnd"/>
+    </w:p>
+    <w:p>
+      <w:pPr>
+        <w:rPr>
+          <w:rFonts w:ascii="Arial" w:hAnsi="Arial" w:cs="Arial"/>
+          <w:b/>
+          <w:bCs/>
+          <w:sz w:val="24"/>
+          <w:szCs w:val="24"/>
+        </w:rPr>
+      </w:pPr>
+      <w:r>
+        <w:rPr>
+          <w:rFonts w:ascii="Arial" w:hAnsi="Arial" w:cs="Arial"/>
+          <w:b/>
+          <w:bCs/>
+          <w:sz w:val="24"/>
+          <w:szCs w:val="24"/>
+        </w:rPr>
         <w:t>OUTPUT</w:t>
       </w:r>
     </w:p>
@@ -3800,8 +4384,28 @@
           <w:szCs w:val="24"/>
           <w:u w:val="single"/>
         </w:rPr>
-        <w:t>User is taken to the Function Page</w:t>
-      </w:r>
+        <w:t>Us</w:t>
+      </w:r>
+      <w:r>
+        <w:rPr>
+          <w:rFonts w:ascii="Arial" w:hAnsi="Arial" w:cs="Arial"/>
+          <w:sz w:val="24"/>
+          <w:szCs w:val="24"/>
+          <w:u w:val="single"/>
+        </w:rPr>
+        <w:t xml:space="preserve">ers Account is created and is taken to the Registration </w:t>
+      </w:r>
+      <w:proofErr w:type="gramStart"/>
+      <w:r>
+        <w:rPr>
+          <w:rFonts w:ascii="Arial" w:hAnsi="Arial" w:cs="Arial"/>
+          <w:sz w:val="24"/>
+          <w:szCs w:val="24"/>
+          <w:u w:val="single"/>
+        </w:rPr>
+        <w:t>Page</w:t>
+      </w:r>
+      <w:proofErr w:type="gramEnd"/>
     </w:p>
     <w:p>
       <w:pPr>
@@ -3960,7 +4564,6 @@
           <w:szCs w:val="32"/>
           <w:u w:val="single"/>
         </w:rPr>
-        <w:lastRenderedPageBreak/>
         <w:t>FORGOT PASSWORD</w:t>
       </w:r>
       <w:r>
@@ -4106,11 +4709,119 @@
       <w:pPr>
         <w:rPr>
           <w:rFonts w:ascii="Arial" w:hAnsi="Arial" w:cs="Arial"/>
-          <w:sz w:val="24"/>
-          <w:szCs w:val="24"/>
-          <w:u w:val="single"/>
-        </w:rPr>
-      </w:pPr>
+          <w:b/>
+          <w:bCs/>
+          <w:sz w:val="24"/>
+          <w:szCs w:val="24"/>
+        </w:rPr>
+      </w:pPr>
+      <w:r>
+        <w:rPr>
+          <w:rFonts w:ascii="Arial" w:hAnsi="Arial" w:cs="Arial"/>
+          <w:b/>
+          <w:bCs/>
+          <w:sz w:val="24"/>
+          <w:szCs w:val="24"/>
+        </w:rPr>
+        <w:t xml:space="preserve">If </w:t>
+      </w:r>
+    </w:p>
+    <w:p>
+      <w:pPr>
+        <w:rPr>
+          <w:rFonts w:ascii="Arial" w:hAnsi="Arial" w:cs="Arial"/>
+          <w:sz w:val="24"/>
+          <w:szCs w:val="24"/>
+          <w:u w:val="single"/>
+        </w:rPr>
+      </w:pPr>
+      <w:r>
+        <w:rPr>
+          <w:rFonts w:ascii="Arial" w:hAnsi="Arial" w:cs="Arial"/>
+          <w:b/>
+          <w:bCs/>
+          <w:sz w:val="24"/>
+          <w:szCs w:val="24"/>
+        </w:rPr>
+        <w:tab/>
+      </w:r>
+      <w:r>
+        <w:rPr>
+          <w:rFonts w:ascii="Arial" w:hAnsi="Arial" w:cs="Arial"/>
+          <w:sz w:val="24"/>
+          <w:szCs w:val="24"/>
+          <w:u w:val="single"/>
+        </w:rPr>
+        <w:t xml:space="preserve">email is </w:t>
+      </w:r>
+      <w:proofErr w:type="gramStart"/>
+      <w:r>
+        <w:rPr>
+          <w:rFonts w:ascii="Arial" w:hAnsi="Arial" w:cs="Arial"/>
+          <w:sz w:val="24"/>
+          <w:szCs w:val="24"/>
+          <w:u w:val="single"/>
+        </w:rPr>
+        <w:t>inserted</w:t>
+      </w:r>
+      <w:proofErr w:type="gramEnd"/>
+      <w:r>
+        <w:rPr>
+          <w:rFonts w:ascii="Arial" w:hAnsi="Arial" w:cs="Arial"/>
+          <w:sz w:val="24"/>
+          <w:szCs w:val="24"/>
+          <w:u w:val="single"/>
+        </w:rPr>
+        <w:t xml:space="preserve"> </w:t>
+      </w:r>
+    </w:p>
+    <w:p>
+      <w:pPr>
+        <w:rPr>
+          <w:rFonts w:ascii="Arial" w:hAnsi="Arial" w:cs="Arial"/>
+          <w:b/>
+          <w:bCs/>
+          <w:sz w:val="24"/>
+          <w:szCs w:val="24"/>
+        </w:rPr>
+      </w:pPr>
+      <w:r>
+        <w:rPr>
+          <w:rFonts w:ascii="Arial" w:hAnsi="Arial" w:cs="Arial"/>
+          <w:b/>
+          <w:bCs/>
+          <w:sz w:val="24"/>
+          <w:szCs w:val="24"/>
+        </w:rPr>
+        <w:t xml:space="preserve">Then </w:t>
+      </w:r>
+    </w:p>
+    <w:p>
+      <w:pPr>
+        <w:rPr>
+          <w:rFonts w:ascii="Arial" w:hAnsi="Arial" w:cs="Arial"/>
+          <w:sz w:val="24"/>
+          <w:szCs w:val="24"/>
+          <w:u w:val="single"/>
+        </w:rPr>
+      </w:pPr>
+      <w:r>
+        <w:rPr>
+          <w:rFonts w:ascii="Arial" w:hAnsi="Arial" w:cs="Arial"/>
+          <w:sz w:val="24"/>
+          <w:szCs w:val="24"/>
+          <w:u w:val="single"/>
+        </w:rPr>
+        <w:t xml:space="preserve"> </w:t>
+      </w:r>
+      <w:r>
+        <w:rPr>
+          <w:rFonts w:ascii="Arial" w:hAnsi="Arial" w:cs="Arial"/>
+          <w:sz w:val="24"/>
+          <w:szCs w:val="24"/>
+        </w:rPr>
+        <w:tab/>
+      </w:r>
       <w:r>
         <w:rPr>
           <w:rFonts w:ascii="Arial" w:hAnsi="Arial" w:cs="Arial"/>
@@ -4155,6 +4866,137 @@
           <w:u w:val="single"/>
         </w:rPr>
         <w:t>.</w:t>
+      </w:r>
+    </w:p>
+    <w:p>
+      <w:pPr>
+        <w:rPr>
+          <w:rFonts w:ascii="Arial" w:hAnsi="Arial" w:cs="Arial"/>
+          <w:b/>
+          <w:bCs/>
+          <w:sz w:val="24"/>
+          <w:szCs w:val="24"/>
+        </w:rPr>
+      </w:pPr>
+      <w:r>
+        <w:rPr>
+          <w:rFonts w:ascii="Arial" w:hAnsi="Arial" w:cs="Arial"/>
+          <w:b/>
+          <w:bCs/>
+          <w:sz w:val="24"/>
+          <w:szCs w:val="24"/>
+        </w:rPr>
+        <w:t>Else if</w:t>
+      </w:r>
+    </w:p>
+    <w:p>
+      <w:pPr>
+        <w:rPr>
+          <w:rFonts w:ascii="Arial" w:hAnsi="Arial" w:cs="Arial"/>
+          <w:sz w:val="24"/>
+          <w:szCs w:val="24"/>
+          <w:u w:val="single"/>
+        </w:rPr>
+      </w:pPr>
+      <w:r>
+        <w:rPr>
+          <w:rFonts w:ascii="Arial" w:hAnsi="Arial" w:cs="Arial"/>
+          <w:b/>
+          <w:bCs/>
+          <w:sz w:val="24"/>
+          <w:szCs w:val="24"/>
+        </w:rPr>
+        <w:tab/>
+      </w:r>
+      <w:r>
+        <w:rPr>
+          <w:rFonts w:ascii="Arial" w:hAnsi="Arial" w:cs="Arial"/>
+          <w:sz w:val="24"/>
+          <w:szCs w:val="24"/>
+          <w:u w:val="single"/>
+        </w:rPr>
+        <w:t xml:space="preserve">No email is </w:t>
+      </w:r>
+      <w:proofErr w:type="gramStart"/>
+      <w:r>
+        <w:rPr>
+          <w:rFonts w:ascii="Arial" w:hAnsi="Arial" w:cs="Arial"/>
+          <w:sz w:val="24"/>
+          <w:szCs w:val="24"/>
+          <w:u w:val="single"/>
+        </w:rPr>
+        <w:t>inserted</w:t>
+      </w:r>
+      <w:proofErr w:type="gramEnd"/>
+    </w:p>
+    <w:p>
+      <w:pPr>
+        <w:rPr>
+          <w:rFonts w:ascii="Arial" w:hAnsi="Arial" w:cs="Arial"/>
+          <w:b/>
+          <w:bCs/>
+          <w:sz w:val="24"/>
+          <w:szCs w:val="24"/>
+        </w:rPr>
+      </w:pPr>
+      <w:r>
+        <w:rPr>
+          <w:rFonts w:ascii="Arial" w:hAnsi="Arial" w:cs="Arial"/>
+          <w:b/>
+          <w:bCs/>
+          <w:sz w:val="24"/>
+          <w:szCs w:val="24"/>
+        </w:rPr>
+        <w:t>then</w:t>
+      </w:r>
+    </w:p>
+    <w:p>
+      <w:pPr>
+        <w:rPr>
+          <w:rFonts w:ascii="Arial" w:hAnsi="Arial" w:cs="Arial"/>
+          <w:sz w:val="24"/>
+          <w:szCs w:val="24"/>
+          <w:u w:val="single"/>
+        </w:rPr>
+      </w:pPr>
+      <w:r>
+        <w:rPr>
+          <w:rFonts w:ascii="Arial" w:hAnsi="Arial" w:cs="Arial"/>
+          <w:b/>
+          <w:bCs/>
+          <w:sz w:val="24"/>
+          <w:szCs w:val="24"/>
+        </w:rPr>
+        <w:tab/>
+      </w:r>
+      <w:r>
+        <w:rPr>
+          <w:rFonts w:ascii="Arial" w:hAnsi="Arial" w:cs="Arial"/>
+          <w:sz w:val="24"/>
+          <w:szCs w:val="24"/>
+          <w:u w:val="single"/>
+        </w:rPr>
+        <w:t xml:space="preserve">No verification email is </w:t>
+      </w:r>
+      <w:proofErr w:type="gramStart"/>
+      <w:r>
+        <w:rPr>
+          <w:rFonts w:ascii="Arial" w:hAnsi="Arial" w:cs="Arial"/>
+          <w:sz w:val="24"/>
+          <w:szCs w:val="24"/>
+          <w:u w:val="single"/>
+        </w:rPr>
+        <w:t>sent</w:t>
+      </w:r>
+      <w:proofErr w:type="gramEnd"/>
+      <w:r>
+        <w:rPr>
+          <w:rFonts w:ascii="Arial" w:hAnsi="Arial" w:cs="Arial"/>
+          <w:sz w:val="24"/>
+          <w:szCs w:val="24"/>
+          <w:u w:val="single"/>
+        </w:rPr>
+        <w:t xml:space="preserve"> and alert message is displayed</w:t>
       </w:r>
     </w:p>
     <w:p>
@@ -4395,7 +5237,6 @@
           <w:sz w:val="28"/>
           <w:szCs w:val="28"/>
         </w:rPr>
-        <w:lastRenderedPageBreak/>
         <w:t>FIRST LOOK OF REGISTRATION PAGE</w:t>
       </w:r>
     </w:p>
@@ -4423,6 +5264,7 @@
         <w:rPr>
           <w:noProof/>
         </w:rPr>
+        <w:lastRenderedPageBreak/>
         <w:drawing>
           <wp:anchor distT="0" distB="0" distL="114300" distR="114300" simplePos="0" relativeHeight="251669504" behindDoc="1" locked="0" layoutInCell="1" allowOverlap="1" wp14:anchorId="0C7E407A" wp14:editId="64D8EC0D">
             <wp:simplePos x="0" y="0"/>

</xml_diff>